<commit_message>
Test Plan for verification
</commit_message>
<xml_diff>
--- a/Test_Plan_initial.docx
+++ b/Test_Plan_initial.docx
@@ -3,13 +3,120 @@
 <w:document xmlns:wpc="http://schemas.microsoft.com/office/word/2010/wordprocessingCanvas" xmlns:cx="http://schemas.microsoft.com/office/drawing/2014/chartex" xmlns:cx1="http://schemas.microsoft.com/office/drawing/2015/9/8/chartex" xmlns:cx2="http://schemas.microsoft.com/office/drawing/2015/10/21/chartex" xmlns:cx3="http://schemas.microsoft.com/office/drawing/2016/5/9/chartex" xmlns:cx4="http://schemas.microsoft.com/office/drawing/2016/5/10/chartex" xmlns:cx5="http://schemas.microsoft.com/office/drawing/2016/5/11/chartex" xmlns:cx6="http://schemas.microsoft.com/office/drawing/2016/5/12/chartex" xmlns:cx7="http://schemas.microsoft.com/office/drawing/2016/5/13/chartex" xmlns:cx8="http://schemas.microsoft.com/office/drawing/2016/5/14/chartex" xmlns:mc="http://schemas.openxmlformats.org/markup-compatibility/2006" xmlns:aink="http://schemas.microsoft.com/office/drawing/2016/ink" xmlns:am3d="http://schemas.microsoft.com/office/drawing/2017/model3d" xmlns:o="urn:schemas-microsoft-com:office:office" xmlns:r="http://schemas.openxmlformats.org/officeDocument/2006/relationships" xmlns:m="http://schemas.openxmlformats.org/officeDocument/2006/math" xmlns:v="urn:schemas-microsoft-com:vml" xmlns:wp14="http://schemas.microsoft.com/office/word/2010/wordprocessingDrawing" xmlns:wp="http://schemas.openxmlformats.org/drawingml/2006/wordprocessingDrawing" xmlns:w10="urn:schemas-microsoft-com:office:word" xmlns:w="http://schemas.openxmlformats.org/wordprocessingml/2006/main" xmlns:w14="http://schemas.microsoft.com/office/word/2010/wordml" xmlns:w15="http://schemas.microsoft.com/office/word/2012/wordml" xmlns:w16cid="http://schemas.microsoft.com/office/word/2016/wordml/cid" xmlns:w16se="http://schemas.microsoft.com/office/word/2015/wordml/symex" xmlns:wpg="http://schemas.microsoft.com/office/word/2010/wordprocessingGroup" xmlns:wpi="http://schemas.microsoft.com/office/word/2010/wordprocessingInk" xmlns:wne="http://schemas.microsoft.com/office/word/2006/wordml" xmlns:wps="http://schemas.microsoft.com/office/word/2010/wordprocessingShape" mc:Ignorable="w14 w15 w16se w16cid wp14">
   <w:body>
     <w:p>
+      <w:pPr>
+        <w:jc w:val="center"/>
+        <w:rPr>
+          <w:b/>
+          <w:sz w:val="28"/>
+          <w:szCs w:val="28"/>
+          <w:u w:val="single"/>
+        </w:rPr>
+      </w:pPr>
+      <w:r>
+        <w:rPr>
+          <w:b/>
+          <w:sz w:val="28"/>
+          <w:szCs w:val="28"/>
+          <w:u w:val="single"/>
+        </w:rPr>
+        <w:t>ECE485/585</w:t>
+      </w:r>
+    </w:p>
+    <w:p>
+      <w:pPr>
+        <w:jc w:val="center"/>
+        <w:rPr>
+          <w:b/>
+          <w:sz w:val="28"/>
+          <w:szCs w:val="28"/>
+          <w:u w:val="single"/>
+        </w:rPr>
+      </w:pPr>
+      <w:r>
+        <w:rPr>
+          <w:b/>
+          <w:sz w:val="28"/>
+          <w:szCs w:val="28"/>
+          <w:u w:val="single"/>
+        </w:rPr>
+        <w:t>MICROPROCESSOR SYSTEM DESIGN</w:t>
+      </w:r>
+    </w:p>
+    <w:p>
+      <w:pPr>
+        <w:jc w:val="center"/>
+        <w:rPr>
+          <w:b/>
+          <w:sz w:val="28"/>
+          <w:szCs w:val="28"/>
+          <w:u w:val="single"/>
+        </w:rPr>
+      </w:pPr>
+      <w:r>
+        <w:rPr>
+          <w:b/>
+          <w:sz w:val="28"/>
+          <w:szCs w:val="28"/>
+          <w:u w:val="single"/>
+        </w:rPr>
+        <w:t>VERIFICATION PLAN – GROUP 14.</w:t>
+      </w:r>
+    </w:p>
+    <w:p>
+      <w:pPr>
+        <w:rPr>
+          <w:b/>
+          <w:sz w:val="28"/>
+          <w:szCs w:val="28"/>
+          <w:u w:val="single"/>
+        </w:rPr>
+      </w:pPr>
+    </w:p>
+    <w:p>
+      <w:pPr>
+        <w:rPr>
+          <w:b/>
+          <w:sz w:val="28"/>
+          <w:szCs w:val="28"/>
+          <w:u w:val="single"/>
+        </w:rPr>
+      </w:pPr>
+      <w:r>
+        <w:rPr>
+          <w:b/>
+          <w:sz w:val="28"/>
+          <w:szCs w:val="28"/>
+          <w:u w:val="single"/>
+        </w:rPr>
+        <w:t>Block diagram:</w:t>
+      </w:r>
+    </w:p>
+    <w:p>
+      <w:pPr>
+        <w:rPr>
+          <w:b/>
+          <w:sz w:val="28"/>
+          <w:szCs w:val="28"/>
+          <w:u w:val="single"/>
+        </w:rPr>
+      </w:pPr>
+    </w:p>
+    <w:p>
+      <w:pPr>
+        <w:rPr>
+          <w:b/>
+          <w:sz w:val="28"/>
+          <w:szCs w:val="28"/>
+          <w:u w:val="single"/>
+        </w:rPr>
+      </w:pPr>
       <w:r>
         <w:rPr>
           <w:noProof/>
         </w:rPr>
         <w:drawing>
-          <wp:inline distT="0" distB="0" distL="0" distR="0">
-            <wp:extent cx="5943600" cy="3983402"/>
+          <wp:inline distT="0" distB="0" distL="0" distR="0" wp14:anchorId="6970F2F2" wp14:editId="2D253024">
+            <wp:extent cx="5943600" cy="3983355"/>
             <wp:effectExtent l="0" t="0" r="0" b="0"/>
             <wp:docPr id="1" name="Picture 1" descr="C:\Users\adit5\AppData\Local\Microsoft\Windows\INetCache\Content.MSO\CAD9EC0A.tmp"/>
             <wp:cNvGraphicFramePr>
@@ -40,7 +147,7 @@
                   <pic:spPr bwMode="auto">
                     <a:xfrm>
                       <a:off x="0" y="0"/>
-                      <a:ext cx="5943600" cy="3983402"/>
+                      <a:ext cx="5943600" cy="3983355"/>
                     </a:xfrm>
                     <a:prstGeom prst="rect">
                       <a:avLst/>
@@ -57,20 +164,100 @@
         </w:drawing>
       </w:r>
     </w:p>
+    <w:p>
+      <w:pPr>
+        <w:rPr>
+          <w:b/>
+          <w:sz w:val="28"/>
+          <w:szCs w:val="28"/>
+          <w:u w:val="single"/>
+        </w:rPr>
+      </w:pPr>
+    </w:p>
+    <w:p>
+      <w:pPr>
+        <w:rPr>
+          <w:b/>
+          <w:sz w:val="28"/>
+          <w:szCs w:val="28"/>
+          <w:u w:val="single"/>
+        </w:rPr>
+      </w:pPr>
+    </w:p>
+    <w:p>
+      <w:pPr>
+        <w:rPr>
+          <w:b/>
+          <w:sz w:val="28"/>
+          <w:szCs w:val="28"/>
+          <w:u w:val="single"/>
+        </w:rPr>
+      </w:pPr>
+    </w:p>
+    <w:p>
+      <w:pPr>
+        <w:rPr>
+          <w:b/>
+          <w:sz w:val="28"/>
+          <w:szCs w:val="28"/>
+          <w:u w:val="single"/>
+        </w:rPr>
+      </w:pPr>
+    </w:p>
+    <w:p>
+      <w:pPr>
+        <w:rPr>
+          <w:b/>
+          <w:sz w:val="28"/>
+          <w:szCs w:val="28"/>
+          <w:u w:val="single"/>
+        </w:rPr>
+      </w:pPr>
+    </w:p>
+    <w:p>
+      <w:pPr>
+        <w:rPr>
+          <w:b/>
+          <w:sz w:val="28"/>
+          <w:szCs w:val="28"/>
+          <w:u w:val="single"/>
+        </w:rPr>
+      </w:pPr>
+    </w:p>
+    <w:p>
+      <w:pPr>
+        <w:rPr>
+          <w:b/>
+          <w:sz w:val="28"/>
+          <w:szCs w:val="28"/>
+          <w:u w:val="single"/>
+        </w:rPr>
+      </w:pPr>
+    </w:p>
     <w:p/>
-    <w:p/>
-    <w:p/>
-    <w:p>
-      <w:pPr>
-        <w:rPr>
-          <w:sz w:val="28"/>
-        </w:rPr>
-      </w:pPr>
-      <w:r>
-        <w:rPr>
-          <w:sz w:val="28"/>
+    <w:p>
+      <w:pPr>
+        <w:rPr>
+          <w:b/>
+          <w:sz w:val="28"/>
+          <w:u w:val="single"/>
+        </w:rPr>
+      </w:pPr>
+      <w:r>
+        <w:rPr>
+          <w:b/>
+          <w:sz w:val="28"/>
+          <w:u w:val="single"/>
         </w:rPr>
         <w:t>Test Plan</w:t>
+      </w:r>
+      <w:r>
+        <w:rPr>
+          <w:b/>
+          <w:sz w:val="28"/>
+          <w:u w:val="single"/>
+        </w:rPr>
+        <w:t>:</w:t>
       </w:r>
     </w:p>
     <w:p>
@@ -81,90 +268,126 @@
           <w:numId w:val="1"/>
         </w:numPr>
         <w:rPr>
-          <w:sz w:val="24"/>
-        </w:rPr>
-      </w:pPr>
-      <w:r>
-        <w:rPr>
-          <w:sz w:val="24"/>
-        </w:rPr>
-        <w:t>Basic memory test: This test tests the functionality of the cache.</w:t>
-      </w:r>
-    </w:p>
-    <w:p>
-      <w:pPr>
-        <w:pStyle w:val="ListParagraph"/>
-        <w:rPr>
-          <w:sz w:val="24"/>
-        </w:rPr>
-      </w:pPr>
-      <w:r>
-        <w:rPr>
-          <w:sz w:val="24"/>
-        </w:rPr>
-        <w:t>Ho to do</w:t>
+          <w:sz w:val="28"/>
+        </w:rPr>
+      </w:pPr>
+      <w:r>
+        <w:rPr>
+          <w:b/>
+          <w:sz w:val="28"/>
+          <w:u w:val="single"/>
+        </w:rPr>
+        <w:t xml:space="preserve">Interface </w:t>
+      </w:r>
+      <w:r>
+        <w:rPr>
+          <w:b/>
+          <w:sz w:val="28"/>
+          <w:u w:val="single"/>
+        </w:rPr>
+        <w:t>testing:</w:t>
+      </w:r>
+      <w:r>
+        <w:rPr>
+          <w:sz w:val="28"/>
+        </w:rPr>
+        <w:t xml:space="preserve"> This test tests all the interfaces and parameters</w:t>
       </w:r>
     </w:p>
     <w:p>
       <w:pPr>
         <w:pStyle w:val="ListParagraph"/>
         <w:numPr>
-          <w:ilvl w:val="0"/>
-          <w:numId w:val="2"/>
+          <w:ilvl w:val="1"/>
+          <w:numId w:val="1"/>
         </w:numPr>
         <w:rPr>
-          <w:sz w:val="24"/>
-        </w:rPr>
-      </w:pPr>
-      <w:r>
-        <w:rPr>
-          <w:sz w:val="24"/>
-        </w:rPr>
-        <w:t>Write to address.</w:t>
+          <w:sz w:val="28"/>
+        </w:rPr>
+      </w:pPr>
+      <w:r>
+        <w:rPr>
+          <w:sz w:val="28"/>
+        </w:rPr>
+        <w:t>Parameters and Ports</w:t>
       </w:r>
     </w:p>
     <w:p>
       <w:pPr>
         <w:pStyle w:val="ListParagraph"/>
         <w:numPr>
-          <w:ilvl w:val="0"/>
-          <w:numId w:val="2"/>
+          <w:ilvl w:val="1"/>
+          <w:numId w:val="1"/>
         </w:numPr>
         <w:rPr>
-          <w:sz w:val="24"/>
-        </w:rPr>
-      </w:pPr>
-      <w:r>
-        <w:rPr>
-          <w:sz w:val="24"/>
-        </w:rPr>
-        <w:t xml:space="preserve">Read from the same. </w:t>
+          <w:sz w:val="28"/>
+        </w:rPr>
+      </w:pPr>
+      <w:r>
+        <w:rPr>
+          <w:sz w:val="28"/>
+        </w:rPr>
+        <w:t>Hit counter</w:t>
       </w:r>
     </w:p>
     <w:p>
       <w:pPr>
         <w:pStyle w:val="ListParagraph"/>
         <w:numPr>
-          <w:ilvl w:val="0"/>
-          <w:numId w:val="2"/>
+          <w:ilvl w:val="1"/>
+          <w:numId w:val="1"/>
         </w:numPr>
         <w:rPr>
-          <w:sz w:val="24"/>
-        </w:rPr>
-      </w:pPr>
-      <w:r>
-        <w:rPr>
-          <w:sz w:val="24"/>
-        </w:rPr>
-        <w:t>We are not having any data, how to do think on this.</w:t>
-      </w:r>
-    </w:p>
-    <w:p>
-      <w:pPr>
-        <w:rPr>
-          <w:sz w:val="24"/>
-        </w:rPr>
-      </w:pPr>
+          <w:sz w:val="28"/>
+        </w:rPr>
+      </w:pPr>
+      <w:r>
+        <w:rPr>
+          <w:sz w:val="28"/>
+        </w:rPr>
+        <w:t xml:space="preserve"> Miss counter</w:t>
+      </w:r>
+    </w:p>
+    <w:p>
+      <w:pPr>
+        <w:pStyle w:val="ListParagraph"/>
+        <w:numPr>
+          <w:ilvl w:val="1"/>
+          <w:numId w:val="1"/>
+        </w:numPr>
+        <w:rPr>
+          <w:sz w:val="28"/>
+        </w:rPr>
+      </w:pPr>
+      <w:r>
+        <w:rPr>
+          <w:sz w:val="28"/>
+        </w:rPr>
+        <w:t xml:space="preserve"> </w:t>
+      </w:r>
+      <w:r>
+        <w:rPr>
+          <w:sz w:val="28"/>
+        </w:rPr>
+        <w:t>T</w:t>
+      </w:r>
+      <w:r>
+        <w:rPr>
+          <w:sz w:val="28"/>
+        </w:rPr>
+        <w:t xml:space="preserve">ri-state of MESI bits </w:t>
+      </w:r>
+    </w:p>
+    <w:p>
+      <w:pPr>
+        <w:pStyle w:val="ListParagraph"/>
+        <w:ind w:left="1440"/>
+        <w:rPr>
+          <w:sz w:val="28"/>
+        </w:rPr>
+      </w:pPr>
+      <w:bookmarkStart w:id="0" w:name="_GoBack"/>
+      <w:bookmarkEnd w:id="0"/>
     </w:p>
     <w:p>
       <w:pPr>
@@ -174,41 +397,25 @@
           <w:numId w:val="1"/>
         </w:numPr>
         <w:rPr>
-          <w:sz w:val="24"/>
-        </w:rPr>
-      </w:pPr>
-      <w:r>
-        <w:rPr>
-          <w:sz w:val="24"/>
-        </w:rPr>
-        <w:t xml:space="preserve">Hit_miss test: This test will make a read and read to </w:t>
-      </w:r>
+          <w:sz w:val="28"/>
+          <w:szCs w:val="28"/>
+        </w:rPr>
+      </w:pPr>
       <w:r>
         <w:rPr>
           <w:b/>
-          <w:sz w:val="24"/>
-        </w:rPr>
-        <w:t>random</w:t>
-      </w:r>
-      <w:r>
-        <w:rPr>
-          <w:sz w:val="24"/>
-        </w:rPr>
-        <w:t xml:space="preserve"> address </w:t>
-      </w:r>
-    </w:p>
-    <w:p>
-      <w:pPr>
-        <w:pStyle w:val="ListParagraph"/>
-        <w:rPr>
-          <w:sz w:val="24"/>
-        </w:rPr>
-      </w:pPr>
-      <w:r>
-        <w:rPr>
-          <w:sz w:val="24"/>
-        </w:rPr>
-        <w:t>Output expected</w:t>
+          <w:sz w:val="28"/>
+          <w:szCs w:val="28"/>
+          <w:u w:val="single"/>
+        </w:rPr>
+        <w:t>Basic memory test:</w:t>
+      </w:r>
+      <w:r>
+        <w:rPr>
+          <w:sz w:val="28"/>
+          <w:szCs w:val="28"/>
+        </w:rPr>
+        <w:t xml:space="preserve"> This test tests the functionality of the cache.</w:t>
       </w:r>
     </w:p>
     <w:p>
@@ -219,14 +426,41 @@
           <w:numId w:val="1"/>
         </w:numPr>
         <w:rPr>
-          <w:sz w:val="24"/>
-        </w:rPr>
-      </w:pPr>
-      <w:r>
-        <w:rPr>
-          <w:sz w:val="24"/>
-        </w:rPr>
-        <w:t xml:space="preserve">First Miss </w:t>
+          <w:sz w:val="28"/>
+          <w:szCs w:val="28"/>
+        </w:rPr>
+      </w:pPr>
+      <w:r>
+        <w:rPr>
+          <w:sz w:val="28"/>
+          <w:szCs w:val="28"/>
+        </w:rPr>
+        <w:t xml:space="preserve">Write to </w:t>
+      </w:r>
+      <w:proofErr w:type="spellStart"/>
+      <w:proofErr w:type="gramStart"/>
+      <w:r>
+        <w:rPr>
+          <w:sz w:val="28"/>
+          <w:szCs w:val="28"/>
+        </w:rPr>
+        <w:t>a</w:t>
+      </w:r>
+      <w:proofErr w:type="spellEnd"/>
+      <w:proofErr w:type="gramEnd"/>
+      <w:r>
+        <w:rPr>
+          <w:sz w:val="28"/>
+          <w:szCs w:val="28"/>
+        </w:rPr>
+        <w:t xml:space="preserve"> </w:t>
+      </w:r>
+      <w:r>
+        <w:rPr>
+          <w:sz w:val="28"/>
+          <w:szCs w:val="28"/>
+        </w:rPr>
+        <w:t>address.</w:t>
       </w:r>
     </w:p>
     <w:p>
@@ -237,14 +471,30 @@
           <w:numId w:val="1"/>
         </w:numPr>
         <w:rPr>
-          <w:sz w:val="24"/>
-        </w:rPr>
-      </w:pPr>
-      <w:r>
-        <w:rPr>
-          <w:sz w:val="24"/>
-        </w:rPr>
-        <w:t xml:space="preserve">Then Hit </w:t>
+          <w:sz w:val="28"/>
+          <w:szCs w:val="28"/>
+        </w:rPr>
+      </w:pPr>
+      <w:r>
+        <w:rPr>
+          <w:sz w:val="28"/>
+          <w:szCs w:val="28"/>
+        </w:rPr>
+        <w:t>Read from the same</w:t>
+      </w:r>
+      <w:r>
+        <w:rPr>
+          <w:sz w:val="28"/>
+          <w:szCs w:val="28"/>
+        </w:rPr>
+        <w:t xml:space="preserve"> address</w:t>
+      </w:r>
+      <w:r>
+        <w:rPr>
+          <w:sz w:val="28"/>
+          <w:szCs w:val="28"/>
+        </w:rPr>
+        <w:t xml:space="preserve">. </w:t>
       </w:r>
     </w:p>
     <w:p>
@@ -255,29 +505,48 @@
           <w:numId w:val="1"/>
         </w:numPr>
         <w:rPr>
+          <w:sz w:val="28"/>
+          <w:szCs w:val="28"/>
+        </w:rPr>
+      </w:pPr>
+      <w:r>
+        <w:rPr>
+          <w:sz w:val="28"/>
+          <w:szCs w:val="28"/>
+        </w:rPr>
+        <w:t xml:space="preserve">We are not having any data, </w:t>
+      </w:r>
+      <w:r>
+        <w:rPr>
+          <w:sz w:val="28"/>
+          <w:szCs w:val="28"/>
+        </w:rPr>
+        <w:t>so it will be a hit since we are reading from the same address it was last written to</w:t>
+      </w:r>
+      <w:r>
+        <w:rPr>
+          <w:sz w:val="28"/>
+          <w:szCs w:val="28"/>
+        </w:rPr>
+        <w:t>.</w:t>
+      </w:r>
+    </w:p>
+    <w:p>
+      <w:pPr>
+        <w:pStyle w:val="ListParagraph"/>
+        <w:ind w:left="1440"/>
+        <w:rPr>
+          <w:sz w:val="28"/>
+          <w:szCs w:val="28"/>
+        </w:rPr>
+      </w:pPr>
+    </w:p>
+    <w:p>
+      <w:pPr>
+        <w:rPr>
           <w:sz w:val="24"/>
         </w:rPr>
       </w:pPr>
-      <w:r>
-        <w:rPr>
-          <w:sz w:val="24"/>
-        </w:rPr>
-        <w:t>A and b will happen the number of times we write and read.</w:t>
-      </w:r>
-    </w:p>
-    <w:p>
-      <w:pPr>
-        <w:pStyle w:val="ListParagraph"/>
-        <w:rPr>
-          <w:sz w:val="24"/>
-        </w:rPr>
-      </w:pPr>
-      <w:r>
-        <w:rPr>
-          <w:sz w:val="24"/>
-        </w:rPr>
-        <w:t>This test will also do an eviction in back but our test is targeted for testing HIT and Miss so we don’t test LRU in this test.</w:t>
-      </w:r>
     </w:p>
     <w:p>
       <w:pPr>
@@ -287,29 +556,76 @@
           <w:numId w:val="1"/>
         </w:numPr>
         <w:rPr>
-          <w:sz w:val="24"/>
-        </w:rPr>
-      </w:pPr>
-      <w:r>
-        <w:rPr>
-          <w:sz w:val="24"/>
-        </w:rPr>
-        <w:lastRenderedPageBreak/>
-        <w:t>PLRU test: This test will stress the cache lines/sets by making sure all the decisive statements are exercised during the read and write process.</w:t>
-      </w:r>
-    </w:p>
-    <w:p>
-      <w:pPr>
-        <w:ind w:left="720"/>
-        <w:rPr>
-          <w:sz w:val="24"/>
-        </w:rPr>
-      </w:pPr>
-      <w:r>
-        <w:rPr>
-          <w:sz w:val="24"/>
-        </w:rPr>
-        <w:t>How to do</w:t>
+          <w:sz w:val="28"/>
+          <w:szCs w:val="28"/>
+        </w:rPr>
+      </w:pPr>
+      <w:r>
+        <w:rPr>
+          <w:b/>
+          <w:sz w:val="28"/>
+          <w:szCs w:val="28"/>
+          <w:u w:val="single"/>
+        </w:rPr>
+        <w:t>Hit_miss test:</w:t>
+      </w:r>
+      <w:r>
+        <w:rPr>
+          <w:sz w:val="28"/>
+          <w:szCs w:val="28"/>
+        </w:rPr>
+        <w:t xml:space="preserve"> This test will make a </w:t>
+      </w:r>
+      <w:r>
+        <w:rPr>
+          <w:sz w:val="28"/>
+          <w:szCs w:val="28"/>
+        </w:rPr>
+        <w:t>write</w:t>
+      </w:r>
+      <w:r>
+        <w:rPr>
+          <w:sz w:val="28"/>
+          <w:szCs w:val="28"/>
+        </w:rPr>
+        <w:t xml:space="preserve"> and read to </w:t>
+      </w:r>
+      <w:r>
+        <w:rPr>
+          <w:sz w:val="28"/>
+          <w:szCs w:val="28"/>
+        </w:rPr>
+        <w:t xml:space="preserve">a </w:t>
+      </w:r>
+      <w:r>
+        <w:rPr>
+          <w:sz w:val="28"/>
+          <w:szCs w:val="28"/>
+        </w:rPr>
+        <w:t xml:space="preserve">random address </w:t>
+      </w:r>
+    </w:p>
+    <w:p>
+      <w:pPr>
+        <w:pStyle w:val="ListParagraph"/>
+        <w:rPr>
+          <w:sz w:val="28"/>
+          <w:szCs w:val="28"/>
+        </w:rPr>
+      </w:pPr>
+      <w:r>
+        <w:rPr>
+          <w:sz w:val="28"/>
+          <w:szCs w:val="28"/>
+        </w:rPr>
+        <w:t>Output expected</w:t>
+      </w:r>
+      <w:r>
+        <w:rPr>
+          <w:sz w:val="28"/>
+          <w:szCs w:val="28"/>
+        </w:rPr>
+        <w:t>:</w:t>
       </w:r>
     </w:p>
     <w:p>
@@ -320,14 +636,16 @@
           <w:numId w:val="1"/>
         </w:numPr>
         <w:rPr>
-          <w:sz w:val="24"/>
-        </w:rPr>
-      </w:pPr>
-      <w:r>
-        <w:rPr>
-          <w:sz w:val="24"/>
-        </w:rPr>
-        <w:t xml:space="preserve">Write to same tag bit in random order </w:t>
+          <w:sz w:val="28"/>
+          <w:szCs w:val="28"/>
+        </w:rPr>
+      </w:pPr>
+      <w:r>
+        <w:rPr>
+          <w:sz w:val="28"/>
+          <w:szCs w:val="28"/>
+        </w:rPr>
+        <w:t xml:space="preserve">First Miss </w:t>
       </w:r>
     </w:p>
     <w:p>
@@ -338,14 +656,16 @@
           <w:numId w:val="1"/>
         </w:numPr>
         <w:rPr>
-          <w:sz w:val="24"/>
-        </w:rPr>
-      </w:pPr>
-      <w:r>
-        <w:rPr>
-          <w:sz w:val="24"/>
-        </w:rPr>
-        <w:t>Check if you are getting the Least recently used line evicted.</w:t>
+          <w:sz w:val="28"/>
+          <w:szCs w:val="28"/>
+        </w:rPr>
+      </w:pPr>
+      <w:r>
+        <w:rPr>
+          <w:sz w:val="28"/>
+          <w:szCs w:val="28"/>
+        </w:rPr>
+        <w:t xml:space="preserve">Then Hit </w:t>
       </w:r>
     </w:p>
     <w:p>
@@ -356,21 +676,46 @@
           <w:numId w:val="1"/>
         </w:numPr>
         <w:rPr>
-          <w:sz w:val="24"/>
-        </w:rPr>
-      </w:pPr>
-      <w:r>
-        <w:rPr>
-          <w:sz w:val="24"/>
-        </w:rPr>
-        <w:t>Also check if things are getting evicted possibly in all lines use for loop to do it.</w:t>
-      </w:r>
-    </w:p>
-    <w:p>
-      <w:pPr>
-        <w:pStyle w:val="ListParagraph"/>
-        <w:rPr>
-          <w:sz w:val="24"/>
+          <w:sz w:val="28"/>
+          <w:szCs w:val="28"/>
+        </w:rPr>
+      </w:pPr>
+      <w:r>
+        <w:rPr>
+          <w:sz w:val="28"/>
+          <w:szCs w:val="28"/>
+        </w:rPr>
+        <w:t>a</w:t>
+      </w:r>
+      <w:r>
+        <w:rPr>
+          <w:sz w:val="28"/>
+          <w:szCs w:val="28"/>
+        </w:rPr>
+        <w:t xml:space="preserve"> and b will happen the number of times we write and read.</w:t>
+      </w:r>
+    </w:p>
+    <w:p>
+      <w:pPr>
+        <w:rPr>
+          <w:sz w:val="28"/>
+          <w:szCs w:val="28"/>
+        </w:rPr>
+      </w:pPr>
+      <w:r>
+        <w:rPr>
+          <w:sz w:val="28"/>
+          <w:szCs w:val="28"/>
+        </w:rPr>
+        <w:t>This test will also do an eviction in back but our test is targeted for testing HIT and Miss so we don’t test LRU in this test.</w:t>
+      </w:r>
+    </w:p>
+    <w:p>
+      <w:pPr>
+        <w:pStyle w:val="ListParagraph"/>
+        <w:rPr>
+          <w:sz w:val="28"/>
+          <w:szCs w:val="28"/>
         </w:rPr>
       </w:pPr>
     </w:p>
@@ -382,18 +727,238 @@
           <w:numId w:val="1"/>
         </w:numPr>
         <w:rPr>
-          <w:sz w:val="24"/>
-        </w:rPr>
-      </w:pPr>
-      <w:r>
-        <w:rPr>
-          <w:sz w:val="24"/>
-        </w:rPr>
-        <w:t>MESI FSM test case</w:t>
-      </w:r>
-    </w:p>
-    <w:p>
-      <w:pPr>
+          <w:sz w:val="28"/>
+          <w:szCs w:val="28"/>
+        </w:rPr>
+      </w:pPr>
+      <w:r>
+        <w:rPr>
+          <w:b/>
+          <w:sz w:val="28"/>
+          <w:szCs w:val="28"/>
+          <w:u w:val="single"/>
+        </w:rPr>
+        <w:t>PLRU test:</w:t>
+      </w:r>
+      <w:r>
+        <w:rPr>
+          <w:sz w:val="28"/>
+          <w:szCs w:val="28"/>
+        </w:rPr>
+        <w:t xml:space="preserve"> This test will stress the cache lines/sets by making sure all the decisive statements are exercised during the read and write process.</w:t>
+      </w:r>
+    </w:p>
+    <w:p>
+      <w:pPr>
+        <w:pStyle w:val="ListParagraph"/>
+        <w:numPr>
+          <w:ilvl w:val="1"/>
+          <w:numId w:val="1"/>
+        </w:numPr>
+        <w:rPr>
+          <w:sz w:val="28"/>
+          <w:szCs w:val="28"/>
+        </w:rPr>
+      </w:pPr>
+      <w:r>
+        <w:rPr>
+          <w:sz w:val="28"/>
+          <w:szCs w:val="28"/>
+        </w:rPr>
+        <w:t xml:space="preserve">Write to same </w:t>
+      </w:r>
+      <w:r>
+        <w:rPr>
+          <w:sz w:val="28"/>
+          <w:szCs w:val="28"/>
+        </w:rPr>
+        <w:t xml:space="preserve">set with different </w:t>
+      </w:r>
+      <w:r>
+        <w:rPr>
+          <w:sz w:val="28"/>
+          <w:szCs w:val="28"/>
+        </w:rPr>
+        <w:t>tag in random order</w:t>
+      </w:r>
+      <w:r>
+        <w:rPr>
+          <w:sz w:val="28"/>
+          <w:szCs w:val="28"/>
+        </w:rPr>
+        <w:t>.</w:t>
+      </w:r>
+    </w:p>
+    <w:p>
+      <w:pPr>
+        <w:pStyle w:val="ListParagraph"/>
+        <w:numPr>
+          <w:ilvl w:val="1"/>
+          <w:numId w:val="1"/>
+        </w:numPr>
+        <w:rPr>
+          <w:sz w:val="28"/>
+          <w:szCs w:val="28"/>
+        </w:rPr>
+      </w:pPr>
+      <w:r>
+        <w:rPr>
+          <w:sz w:val="28"/>
+          <w:szCs w:val="28"/>
+        </w:rPr>
+        <w:t>At the 9</w:t>
+      </w:r>
+      <w:r>
+        <w:rPr>
+          <w:sz w:val="28"/>
+          <w:szCs w:val="28"/>
+          <w:vertAlign w:val="superscript"/>
+        </w:rPr>
+        <w:t>th</w:t>
+      </w:r>
+      <w:r>
+        <w:rPr>
+          <w:sz w:val="28"/>
+          <w:szCs w:val="28"/>
+        </w:rPr>
+        <w:t xml:space="preserve"> Write, </w:t>
+      </w:r>
+      <w:r>
+        <w:rPr>
+          <w:sz w:val="28"/>
+          <w:szCs w:val="28"/>
+        </w:rPr>
+        <w:t>check</w:t>
+      </w:r>
+      <w:r>
+        <w:rPr>
+          <w:sz w:val="28"/>
+          <w:szCs w:val="28"/>
+        </w:rPr>
+        <w:t xml:space="preserve"> if you are getting the Least </w:t>
+      </w:r>
+      <w:r>
+        <w:rPr>
+          <w:sz w:val="28"/>
+          <w:szCs w:val="28"/>
+        </w:rPr>
+        <w:t>R</w:t>
+      </w:r>
+      <w:r>
+        <w:rPr>
+          <w:sz w:val="28"/>
+          <w:szCs w:val="28"/>
+        </w:rPr>
+        <w:t xml:space="preserve">ecently </w:t>
+      </w:r>
+      <w:r>
+        <w:rPr>
+          <w:sz w:val="28"/>
+          <w:szCs w:val="28"/>
+        </w:rPr>
+        <w:t>U</w:t>
+      </w:r>
+      <w:r>
+        <w:rPr>
+          <w:sz w:val="28"/>
+          <w:szCs w:val="28"/>
+        </w:rPr>
+        <w:t>sed line evicted.</w:t>
+      </w:r>
+    </w:p>
+    <w:p>
+      <w:pPr>
+        <w:pStyle w:val="ListParagraph"/>
+        <w:numPr>
+          <w:ilvl w:val="1"/>
+          <w:numId w:val="1"/>
+        </w:numPr>
+        <w:rPr>
+          <w:sz w:val="28"/>
+          <w:szCs w:val="28"/>
+        </w:rPr>
+      </w:pPr>
+      <w:r>
+        <w:rPr>
+          <w:sz w:val="28"/>
+          <w:szCs w:val="28"/>
+        </w:rPr>
+        <w:t xml:space="preserve">Also check if </w:t>
+      </w:r>
+      <w:r>
+        <w:rPr>
+          <w:sz w:val="28"/>
+          <w:szCs w:val="28"/>
+        </w:rPr>
+        <w:t>eviction is occurring</w:t>
+      </w:r>
+      <w:r>
+        <w:rPr>
+          <w:sz w:val="28"/>
+          <w:szCs w:val="28"/>
+        </w:rPr>
+        <w:t xml:space="preserve"> in all lines </w:t>
+      </w:r>
+      <w:r>
+        <w:rPr>
+          <w:sz w:val="28"/>
+          <w:szCs w:val="28"/>
+        </w:rPr>
+        <w:t>after 9</w:t>
+      </w:r>
+      <w:r>
+        <w:rPr>
+          <w:sz w:val="28"/>
+          <w:szCs w:val="28"/>
+          <w:vertAlign w:val="superscript"/>
+        </w:rPr>
+        <w:t>th</w:t>
+      </w:r>
+      <w:r>
+        <w:rPr>
+          <w:sz w:val="28"/>
+          <w:szCs w:val="28"/>
+        </w:rPr>
+        <w:t xml:space="preserve"> write. U</w:t>
+      </w:r>
+      <w:r>
+        <w:rPr>
+          <w:sz w:val="28"/>
+          <w:szCs w:val="28"/>
+        </w:rPr>
+        <w:t>se for loop to do it.</w:t>
+      </w:r>
+    </w:p>
+    <w:p>
+      <w:pPr>
+        <w:pStyle w:val="ListParagraph"/>
+        <w:numPr>
+          <w:ilvl w:val="1"/>
+          <w:numId w:val="1"/>
+        </w:numPr>
+        <w:rPr>
+          <w:sz w:val="28"/>
+          <w:szCs w:val="28"/>
+        </w:rPr>
+      </w:pPr>
+      <w:r>
+        <w:rPr>
+          <w:sz w:val="28"/>
+          <w:szCs w:val="28"/>
+        </w:rPr>
+        <w:t>Repeat a, b, c for different sets</w:t>
+      </w:r>
+      <w:r>
+        <w:rPr>
+          <w:sz w:val="28"/>
+          <w:szCs w:val="28"/>
+        </w:rPr>
+        <w:t xml:space="preserve">. </w:t>
+      </w:r>
+    </w:p>
+    <w:p>
+      <w:pPr>
+        <w:pStyle w:val="ListParagraph"/>
         <w:rPr>
           <w:sz w:val="24"/>
         </w:rPr>
@@ -412,25 +977,1335 @@
       </w:pPr>
       <w:r>
         <w:rPr>
+          <w:b/>
+          <w:sz w:val="28"/>
+          <w:szCs w:val="28"/>
+          <w:u w:val="single"/>
+        </w:rPr>
+        <w:t>MESI FSM test case</w:t>
+      </w:r>
+      <w:r>
+        <w:rPr>
+          <w:b/>
+          <w:sz w:val="28"/>
+          <w:szCs w:val="28"/>
+          <w:u w:val="single"/>
+        </w:rPr>
+        <w:t>:</w:t>
+      </w:r>
+      <w:r>
+        <w:rPr>
           <w:sz w:val="24"/>
         </w:rPr>
-        <w:t>Write allocate test/write back:</w:t>
-      </w:r>
-    </w:p>
-    <w:p>
-      <w:pPr>
-        <w:pStyle w:val="ListParagraph"/>
-        <w:rPr>
-          <w:sz w:val="24"/>
-        </w:rPr>
-      </w:pPr>
-    </w:p>
-    <w:p>
-      <w:pPr>
-        <w:rPr>
-          <w:sz w:val="24"/>
-        </w:rPr>
-      </w:pPr>
+        <w:t xml:space="preserve"> </w:t>
+      </w:r>
+    </w:p>
+    <w:p>
+      <w:pPr>
+        <w:pStyle w:val="ListParagraph"/>
+        <w:ind w:left="360"/>
+        <w:rPr>
+          <w:sz w:val="28"/>
+          <w:szCs w:val="28"/>
+        </w:rPr>
+      </w:pPr>
+      <w:r>
+        <w:rPr>
+          <w:sz w:val="28"/>
+          <w:szCs w:val="28"/>
+        </w:rPr>
+        <w:t xml:space="preserve">This will test the following </w:t>
+      </w:r>
+    </w:p>
+    <w:p>
+      <w:pPr>
+        <w:pStyle w:val="ListParagraph"/>
+        <w:numPr>
+          <w:ilvl w:val="1"/>
+          <w:numId w:val="1"/>
+        </w:numPr>
+        <w:jc w:val="both"/>
+        <w:rPr>
+          <w:sz w:val="28"/>
+          <w:szCs w:val="28"/>
+        </w:rPr>
+      </w:pPr>
+      <w:r>
+        <w:rPr>
+          <w:sz w:val="28"/>
+          <w:szCs w:val="28"/>
+        </w:rPr>
+        <w:t xml:space="preserve">If the cache is empty, </w:t>
+      </w:r>
+      <w:r>
+        <w:rPr>
+          <w:sz w:val="28"/>
+          <w:szCs w:val="28"/>
+        </w:rPr>
+        <w:t xml:space="preserve">L1 </w:t>
+      </w:r>
+      <w:r>
+        <w:rPr>
+          <w:sz w:val="28"/>
+          <w:szCs w:val="28"/>
+        </w:rPr>
+        <w:t>will be</w:t>
+      </w:r>
+      <w:r>
+        <w:rPr>
+          <w:sz w:val="28"/>
+          <w:szCs w:val="28"/>
+        </w:rPr>
+        <w:t xml:space="preserve"> requesting data from </w:t>
+      </w:r>
+      <w:r>
+        <w:rPr>
+          <w:sz w:val="28"/>
+          <w:szCs w:val="28"/>
+        </w:rPr>
+        <w:t>L2 and i</w:t>
+      </w:r>
+      <w:r>
+        <w:rPr>
+          <w:sz w:val="28"/>
+          <w:szCs w:val="28"/>
+        </w:rPr>
+        <w:t xml:space="preserve">f it is </w:t>
+      </w:r>
+      <w:r>
+        <w:rPr>
+          <w:sz w:val="28"/>
+          <w:szCs w:val="28"/>
+        </w:rPr>
+        <w:t xml:space="preserve">a miss in </w:t>
+      </w:r>
+      <w:r>
+        <w:rPr>
+          <w:sz w:val="28"/>
+          <w:szCs w:val="28"/>
+        </w:rPr>
+        <w:t>L2</w:t>
+      </w:r>
+      <w:r>
+        <w:rPr>
+          <w:sz w:val="28"/>
+          <w:szCs w:val="28"/>
+        </w:rPr>
+        <w:t xml:space="preserve"> too</w:t>
+      </w:r>
+      <w:r>
+        <w:rPr>
+          <w:sz w:val="28"/>
+          <w:szCs w:val="28"/>
+        </w:rPr>
+        <w:t xml:space="preserve">, a </w:t>
+      </w:r>
+      <w:proofErr w:type="spellStart"/>
+      <w:r>
+        <w:rPr>
+          <w:sz w:val="28"/>
+          <w:szCs w:val="28"/>
+        </w:rPr>
+        <w:t>BusRd</w:t>
+      </w:r>
+      <w:proofErr w:type="spellEnd"/>
+      <w:r>
+        <w:rPr>
+          <w:sz w:val="28"/>
+          <w:szCs w:val="28"/>
+        </w:rPr>
+        <w:t xml:space="preserve"> signal is </w:t>
+      </w:r>
+      <w:r>
+        <w:rPr>
+          <w:sz w:val="28"/>
+          <w:szCs w:val="28"/>
+        </w:rPr>
+        <w:t xml:space="preserve">initiated </w:t>
+      </w:r>
+      <w:r>
+        <w:rPr>
+          <w:sz w:val="28"/>
+          <w:szCs w:val="28"/>
+        </w:rPr>
+        <w:t xml:space="preserve">to the bus. Upon </w:t>
+      </w:r>
+      <w:r>
+        <w:rPr>
+          <w:sz w:val="28"/>
+          <w:szCs w:val="28"/>
+        </w:rPr>
+        <w:t xml:space="preserve">obtaining </w:t>
+      </w:r>
+      <w:r>
+        <w:rPr>
+          <w:sz w:val="28"/>
+          <w:szCs w:val="28"/>
+        </w:rPr>
+        <w:t>data</w:t>
+      </w:r>
+      <w:r>
+        <w:rPr>
+          <w:sz w:val="28"/>
+          <w:szCs w:val="28"/>
+        </w:rPr>
+        <w:t xml:space="preserve"> </w:t>
+      </w:r>
+      <w:r>
+        <w:rPr>
+          <w:sz w:val="28"/>
+          <w:szCs w:val="28"/>
+        </w:rPr>
+        <w:t xml:space="preserve">from DRAM, L2 and L1 will change its state from </w:t>
+      </w:r>
+      <w:r>
+        <w:rPr>
+          <w:sz w:val="28"/>
+          <w:szCs w:val="28"/>
+        </w:rPr>
+        <w:t>I</w:t>
+      </w:r>
+      <w:r>
+        <w:rPr>
+          <w:sz w:val="28"/>
+          <w:szCs w:val="28"/>
+        </w:rPr>
+        <w:t>nvalidate to Exclusive</w:t>
+      </w:r>
+      <w:r>
+        <w:rPr>
+          <w:sz w:val="28"/>
+          <w:szCs w:val="28"/>
+        </w:rPr>
+        <w:t xml:space="preserve">. Upon a </w:t>
+      </w:r>
+      <w:proofErr w:type="spellStart"/>
+      <w:r>
+        <w:rPr>
+          <w:sz w:val="28"/>
+          <w:szCs w:val="28"/>
+        </w:rPr>
+        <w:t>PRWr</w:t>
+      </w:r>
+      <w:proofErr w:type="spellEnd"/>
+      <w:r>
+        <w:rPr>
+          <w:sz w:val="28"/>
+          <w:szCs w:val="28"/>
+        </w:rPr>
+        <w:t xml:space="preserve"> to L1</w:t>
+      </w:r>
+      <w:r>
+        <w:rPr>
+          <w:sz w:val="28"/>
+          <w:szCs w:val="28"/>
+        </w:rPr>
+        <w:t xml:space="preserve">(Which we won’t be </w:t>
+      </w:r>
+      <w:r>
+        <w:rPr>
+          <w:sz w:val="28"/>
+          <w:szCs w:val="28"/>
+        </w:rPr>
+        <w:t>Modelling), L1 will change its state</w:t>
+      </w:r>
+      <w:r>
+        <w:rPr>
+          <w:sz w:val="28"/>
+          <w:szCs w:val="28"/>
+        </w:rPr>
+        <w:t xml:space="preserve"> </w:t>
+      </w:r>
+      <w:r>
+        <w:rPr>
+          <w:sz w:val="28"/>
+          <w:szCs w:val="28"/>
+        </w:rPr>
+        <w:t xml:space="preserve">from Exclusive to Modified. If L1 is evicting the same modified line, there will be a </w:t>
+      </w:r>
+      <w:proofErr w:type="spellStart"/>
+      <w:r>
+        <w:rPr>
+          <w:sz w:val="28"/>
+          <w:szCs w:val="28"/>
+        </w:rPr>
+        <w:t>PrWr</w:t>
+      </w:r>
+      <w:proofErr w:type="spellEnd"/>
+      <w:r>
+        <w:rPr>
+          <w:sz w:val="28"/>
+          <w:szCs w:val="28"/>
+        </w:rPr>
+        <w:t xml:space="preserve"> to L2</w:t>
+      </w:r>
+      <w:r>
+        <w:rPr>
+          <w:sz w:val="28"/>
+          <w:szCs w:val="28"/>
+        </w:rPr>
+        <w:t xml:space="preserve"> and</w:t>
+      </w:r>
+      <w:r>
+        <w:rPr>
+          <w:sz w:val="28"/>
+          <w:szCs w:val="28"/>
+        </w:rPr>
+        <w:t xml:space="preserve"> L1</w:t>
+      </w:r>
+      <w:r>
+        <w:rPr>
+          <w:sz w:val="28"/>
+          <w:szCs w:val="28"/>
+        </w:rPr>
+        <w:t xml:space="preserve"> should write back to L2 the evicted line</w:t>
+      </w:r>
+      <w:r>
+        <w:rPr>
+          <w:sz w:val="28"/>
+          <w:szCs w:val="28"/>
+        </w:rPr>
+        <w:t xml:space="preserve"> and change its state from Exclusive to Modified. </w:t>
+      </w:r>
+    </w:p>
+    <w:p>
+      <w:pPr>
+        <w:pStyle w:val="ListParagraph"/>
+        <w:numPr>
+          <w:ilvl w:val="1"/>
+          <w:numId w:val="1"/>
+        </w:numPr>
+        <w:jc w:val="both"/>
+        <w:rPr>
+          <w:sz w:val="28"/>
+          <w:szCs w:val="28"/>
+        </w:rPr>
+      </w:pPr>
+      <w:r>
+        <w:rPr>
+          <w:sz w:val="28"/>
+          <w:szCs w:val="28"/>
+        </w:rPr>
+        <w:t xml:space="preserve">If the Cache is Empty, it will be in </w:t>
+      </w:r>
+      <w:r>
+        <w:rPr>
+          <w:sz w:val="28"/>
+          <w:szCs w:val="28"/>
+        </w:rPr>
+        <w:t>Invalid</w:t>
+      </w:r>
+      <w:r>
+        <w:rPr>
+          <w:sz w:val="28"/>
+          <w:szCs w:val="28"/>
+        </w:rPr>
+        <w:t xml:space="preserve"> state</w:t>
+      </w:r>
+      <w:r>
+        <w:rPr>
+          <w:sz w:val="28"/>
+          <w:szCs w:val="28"/>
+        </w:rPr>
+        <w:t xml:space="preserve">. </w:t>
+      </w:r>
+      <w:r>
+        <w:rPr>
+          <w:sz w:val="28"/>
+          <w:szCs w:val="28"/>
+        </w:rPr>
+        <w:t xml:space="preserve">If a </w:t>
+      </w:r>
+      <w:proofErr w:type="spellStart"/>
+      <w:r>
+        <w:rPr>
+          <w:sz w:val="28"/>
+          <w:szCs w:val="28"/>
+        </w:rPr>
+        <w:t>PrWr</w:t>
+      </w:r>
+      <w:proofErr w:type="spellEnd"/>
+      <w:r>
+        <w:rPr>
+          <w:sz w:val="28"/>
+          <w:szCs w:val="28"/>
+        </w:rPr>
+        <w:t xml:space="preserve"> is initiated, L</w:t>
+      </w:r>
+      <w:r>
+        <w:rPr>
+          <w:sz w:val="28"/>
+          <w:szCs w:val="28"/>
+        </w:rPr>
+        <w:t xml:space="preserve">1 will request L2, L2 will do a DRAM read. </w:t>
+      </w:r>
+      <w:r>
+        <w:rPr>
+          <w:sz w:val="28"/>
+          <w:szCs w:val="28"/>
+        </w:rPr>
+        <w:t xml:space="preserve">After receiving, </w:t>
+      </w:r>
+      <w:r>
+        <w:rPr>
+          <w:sz w:val="28"/>
+          <w:szCs w:val="28"/>
+        </w:rPr>
+        <w:t xml:space="preserve">L2 will give to L1. And then Processor will write </w:t>
+      </w:r>
+      <w:r>
+        <w:rPr>
+          <w:sz w:val="28"/>
+          <w:szCs w:val="28"/>
+        </w:rPr>
+        <w:t xml:space="preserve">to L1 </w:t>
+      </w:r>
+      <w:r>
+        <w:rPr>
+          <w:sz w:val="28"/>
+          <w:szCs w:val="28"/>
+        </w:rPr>
+        <w:t>and L1 will change its state from I</w:t>
+      </w:r>
+      <w:r>
+        <w:rPr>
+          <w:sz w:val="28"/>
+          <w:szCs w:val="28"/>
+        </w:rPr>
+        <w:t xml:space="preserve">nvalid </w:t>
+      </w:r>
+      <w:r>
+        <w:rPr>
+          <w:sz w:val="28"/>
+          <w:szCs w:val="28"/>
+        </w:rPr>
+        <w:t>to M</w:t>
+      </w:r>
+      <w:r>
+        <w:rPr>
+          <w:sz w:val="28"/>
+          <w:szCs w:val="28"/>
+        </w:rPr>
+        <w:t>odified</w:t>
+      </w:r>
+      <w:r>
+        <w:rPr>
+          <w:sz w:val="28"/>
+          <w:szCs w:val="28"/>
+        </w:rPr>
+        <w:t xml:space="preserve">. </w:t>
+      </w:r>
+    </w:p>
+    <w:p>
+      <w:pPr>
+        <w:pStyle w:val="ListParagraph"/>
+        <w:numPr>
+          <w:ilvl w:val="1"/>
+          <w:numId w:val="1"/>
+        </w:numPr>
+        <w:jc w:val="both"/>
+        <w:rPr>
+          <w:sz w:val="28"/>
+          <w:szCs w:val="28"/>
+        </w:rPr>
+      </w:pPr>
+      <w:r>
+        <w:rPr>
+          <w:sz w:val="28"/>
+          <w:szCs w:val="28"/>
+        </w:rPr>
+        <w:t xml:space="preserve">When dealing with two processors, </w:t>
+      </w:r>
+      <w:r>
+        <w:rPr>
+          <w:sz w:val="28"/>
+          <w:szCs w:val="28"/>
+        </w:rPr>
+        <w:t xml:space="preserve">if </w:t>
+      </w:r>
+      <w:r>
+        <w:rPr>
+          <w:sz w:val="28"/>
+          <w:szCs w:val="28"/>
+        </w:rPr>
+        <w:t xml:space="preserve">CPU 1 L2 </w:t>
+      </w:r>
+      <w:r>
+        <w:rPr>
+          <w:sz w:val="28"/>
+          <w:szCs w:val="28"/>
+        </w:rPr>
+        <w:t xml:space="preserve">encounters a </w:t>
+      </w:r>
+      <w:proofErr w:type="spellStart"/>
+      <w:r>
+        <w:rPr>
+          <w:sz w:val="28"/>
+          <w:szCs w:val="28"/>
+        </w:rPr>
+        <w:t>PrRd</w:t>
+      </w:r>
+      <w:proofErr w:type="spellEnd"/>
+      <w:r>
+        <w:rPr>
+          <w:sz w:val="28"/>
+          <w:szCs w:val="28"/>
+        </w:rPr>
+        <w:t xml:space="preserve">, </w:t>
+      </w:r>
+      <w:r>
+        <w:rPr>
+          <w:sz w:val="28"/>
+          <w:szCs w:val="28"/>
+        </w:rPr>
+        <w:t xml:space="preserve">its state changes from Invalid </w:t>
+      </w:r>
+      <w:r>
+        <w:rPr>
+          <w:sz w:val="28"/>
+          <w:szCs w:val="28"/>
+        </w:rPr>
+        <w:t>to E</w:t>
+      </w:r>
+      <w:r>
+        <w:rPr>
+          <w:sz w:val="28"/>
+          <w:szCs w:val="28"/>
+        </w:rPr>
+        <w:t>xclusive upon receiving the requested data</w:t>
+      </w:r>
+      <w:r>
+        <w:rPr>
+          <w:sz w:val="28"/>
+          <w:szCs w:val="28"/>
+        </w:rPr>
+        <w:t>. A snoop request from CPU 2 L2 for same address</w:t>
+      </w:r>
+      <w:r>
+        <w:rPr>
+          <w:sz w:val="28"/>
+          <w:szCs w:val="28"/>
+        </w:rPr>
+        <w:t xml:space="preserve"> will result in CPU 1 L2 Cache change its state from </w:t>
+      </w:r>
+      <w:r>
+        <w:rPr>
+          <w:sz w:val="28"/>
+          <w:szCs w:val="28"/>
+        </w:rPr>
+        <w:t>E</w:t>
+      </w:r>
+      <w:r>
+        <w:rPr>
+          <w:sz w:val="28"/>
+          <w:szCs w:val="28"/>
+        </w:rPr>
+        <w:t>xclusive</w:t>
+      </w:r>
+      <w:r>
+        <w:rPr>
+          <w:sz w:val="28"/>
+          <w:szCs w:val="28"/>
+        </w:rPr>
+        <w:t xml:space="preserve"> to S</w:t>
+      </w:r>
+      <w:r>
+        <w:rPr>
+          <w:sz w:val="28"/>
+          <w:szCs w:val="28"/>
+        </w:rPr>
+        <w:t>hared</w:t>
+      </w:r>
+      <w:r>
+        <w:rPr>
+          <w:sz w:val="28"/>
+          <w:szCs w:val="28"/>
+        </w:rPr>
+        <w:t xml:space="preserve">, </w:t>
+      </w:r>
+      <w:r>
+        <w:rPr>
+          <w:sz w:val="28"/>
+          <w:szCs w:val="28"/>
+        </w:rPr>
+        <w:t xml:space="preserve">and </w:t>
+      </w:r>
+      <w:r>
+        <w:rPr>
+          <w:sz w:val="28"/>
+          <w:szCs w:val="28"/>
+        </w:rPr>
+        <w:t>assert</w:t>
+      </w:r>
+      <w:r>
+        <w:rPr>
+          <w:sz w:val="28"/>
+          <w:szCs w:val="28"/>
+        </w:rPr>
+        <w:t>s</w:t>
+      </w:r>
+      <w:r>
+        <w:rPr>
+          <w:sz w:val="28"/>
+          <w:szCs w:val="28"/>
+        </w:rPr>
+        <w:t xml:space="preserve"> C. If there is a </w:t>
+      </w:r>
+      <w:proofErr w:type="spellStart"/>
+      <w:r>
+        <w:rPr>
+          <w:sz w:val="28"/>
+          <w:szCs w:val="28"/>
+        </w:rPr>
+        <w:t>BusUpgr</w:t>
+      </w:r>
+      <w:proofErr w:type="spellEnd"/>
+      <w:r>
+        <w:rPr>
+          <w:sz w:val="28"/>
+          <w:szCs w:val="28"/>
+        </w:rPr>
+        <w:t>/</w:t>
+      </w:r>
+      <w:proofErr w:type="spellStart"/>
+      <w:r>
+        <w:rPr>
+          <w:sz w:val="28"/>
+          <w:szCs w:val="28"/>
+        </w:rPr>
+        <w:t>BusRdX</w:t>
+      </w:r>
+      <w:proofErr w:type="spellEnd"/>
+      <w:r>
+        <w:rPr>
+          <w:sz w:val="28"/>
+          <w:szCs w:val="28"/>
+        </w:rPr>
+        <w:t xml:space="preserve"> from CPU 2 L2, CPU 1 L2 will change </w:t>
+      </w:r>
+      <w:r>
+        <w:rPr>
+          <w:sz w:val="28"/>
+          <w:szCs w:val="28"/>
+        </w:rPr>
+        <w:t xml:space="preserve">its state </w:t>
+      </w:r>
+      <w:r>
+        <w:rPr>
+          <w:sz w:val="28"/>
+          <w:szCs w:val="28"/>
+        </w:rPr>
+        <w:t>from S</w:t>
+      </w:r>
+      <w:r>
+        <w:rPr>
+          <w:sz w:val="28"/>
+          <w:szCs w:val="28"/>
+        </w:rPr>
+        <w:t>hared</w:t>
+      </w:r>
+      <w:r>
+        <w:rPr>
+          <w:sz w:val="28"/>
+          <w:szCs w:val="28"/>
+        </w:rPr>
+        <w:t xml:space="preserve"> to I</w:t>
+      </w:r>
+      <w:r>
+        <w:rPr>
+          <w:sz w:val="28"/>
+          <w:szCs w:val="28"/>
+        </w:rPr>
+        <w:t>nvalid</w:t>
+      </w:r>
+      <w:r>
+        <w:rPr>
+          <w:sz w:val="28"/>
+          <w:szCs w:val="28"/>
+        </w:rPr>
+        <w:t xml:space="preserve">. </w:t>
+      </w:r>
+      <w:proofErr w:type="spellStart"/>
+      <w:r>
+        <w:rPr>
+          <w:sz w:val="28"/>
+          <w:szCs w:val="28"/>
+        </w:rPr>
+        <w:t>PrRd</w:t>
+      </w:r>
+      <w:proofErr w:type="spellEnd"/>
+      <w:r>
+        <w:rPr>
+          <w:sz w:val="28"/>
+          <w:szCs w:val="28"/>
+        </w:rPr>
+        <w:t xml:space="preserve"> to same address </w:t>
+      </w:r>
+      <w:r>
+        <w:rPr>
+          <w:sz w:val="28"/>
+          <w:szCs w:val="28"/>
+        </w:rPr>
+        <w:t xml:space="preserve">to </w:t>
+      </w:r>
+      <w:r>
+        <w:rPr>
+          <w:sz w:val="28"/>
+          <w:szCs w:val="28"/>
+        </w:rPr>
+        <w:t>CPU 1 L2,</w:t>
+      </w:r>
+      <w:r>
+        <w:rPr>
+          <w:sz w:val="28"/>
+          <w:szCs w:val="28"/>
+        </w:rPr>
+        <w:t xml:space="preserve"> </w:t>
+      </w:r>
+      <w:r>
+        <w:rPr>
+          <w:sz w:val="28"/>
+          <w:szCs w:val="28"/>
+        </w:rPr>
+        <w:t xml:space="preserve">Cache </w:t>
+      </w:r>
+      <w:r>
+        <w:rPr>
+          <w:sz w:val="28"/>
+          <w:szCs w:val="28"/>
+        </w:rPr>
+        <w:t>state changes from</w:t>
+      </w:r>
+      <w:r>
+        <w:rPr>
+          <w:sz w:val="28"/>
+          <w:szCs w:val="28"/>
+        </w:rPr>
+        <w:t xml:space="preserve"> I</w:t>
+      </w:r>
+      <w:r>
+        <w:rPr>
+          <w:sz w:val="28"/>
+          <w:szCs w:val="28"/>
+        </w:rPr>
+        <w:t>nvalid</w:t>
+      </w:r>
+      <w:r>
+        <w:rPr>
+          <w:sz w:val="28"/>
+          <w:szCs w:val="28"/>
+        </w:rPr>
+        <w:t xml:space="preserve"> to S</w:t>
+      </w:r>
+      <w:r>
+        <w:rPr>
+          <w:sz w:val="28"/>
+          <w:szCs w:val="28"/>
+        </w:rPr>
+        <w:t>hared</w:t>
+      </w:r>
+      <w:r>
+        <w:rPr>
+          <w:sz w:val="28"/>
+          <w:szCs w:val="28"/>
+        </w:rPr>
+        <w:t xml:space="preserve">. If CPU 1 L2 initiates </w:t>
+      </w:r>
+      <w:proofErr w:type="spellStart"/>
+      <w:r>
+        <w:rPr>
+          <w:sz w:val="28"/>
+          <w:szCs w:val="28"/>
+        </w:rPr>
+        <w:t>PrWr</w:t>
+      </w:r>
+      <w:proofErr w:type="spellEnd"/>
+      <w:r>
+        <w:rPr>
+          <w:sz w:val="28"/>
+          <w:szCs w:val="28"/>
+        </w:rPr>
+        <w:t xml:space="preserve"> to the</w:t>
+      </w:r>
+      <w:r>
+        <w:rPr>
+          <w:sz w:val="28"/>
+          <w:szCs w:val="28"/>
+        </w:rPr>
+        <w:t xml:space="preserve"> </w:t>
+      </w:r>
+      <w:r>
+        <w:rPr>
+          <w:sz w:val="28"/>
+          <w:szCs w:val="28"/>
+        </w:rPr>
+        <w:t xml:space="preserve">same address, </w:t>
+      </w:r>
+      <w:r>
+        <w:rPr>
+          <w:sz w:val="28"/>
+          <w:szCs w:val="28"/>
+        </w:rPr>
+        <w:t xml:space="preserve">state changes from </w:t>
+      </w:r>
+      <w:r>
+        <w:rPr>
+          <w:sz w:val="28"/>
+          <w:szCs w:val="28"/>
+        </w:rPr>
+        <w:t>S</w:t>
+      </w:r>
+      <w:r>
+        <w:rPr>
+          <w:sz w:val="28"/>
+          <w:szCs w:val="28"/>
+        </w:rPr>
+        <w:t>hared</w:t>
+      </w:r>
+      <w:r>
+        <w:rPr>
+          <w:sz w:val="28"/>
+          <w:szCs w:val="28"/>
+        </w:rPr>
+        <w:t xml:space="preserve"> to M</w:t>
+      </w:r>
+      <w:r>
+        <w:rPr>
+          <w:sz w:val="28"/>
+          <w:szCs w:val="28"/>
+        </w:rPr>
+        <w:t>odified</w:t>
+      </w:r>
+      <w:r>
+        <w:rPr>
+          <w:sz w:val="28"/>
+          <w:szCs w:val="28"/>
+        </w:rPr>
+        <w:t xml:space="preserve">, </w:t>
+      </w:r>
+      <w:proofErr w:type="spellStart"/>
+      <w:r>
+        <w:rPr>
+          <w:sz w:val="28"/>
+          <w:szCs w:val="28"/>
+        </w:rPr>
+        <w:t>BusUpgr</w:t>
+      </w:r>
+      <w:proofErr w:type="spellEnd"/>
+      <w:r>
+        <w:rPr>
+          <w:sz w:val="28"/>
+          <w:szCs w:val="28"/>
+        </w:rPr>
+        <w:t xml:space="preserve"> </w:t>
+      </w:r>
+      <w:r>
+        <w:rPr>
+          <w:sz w:val="28"/>
+          <w:szCs w:val="28"/>
+        </w:rPr>
+        <w:t xml:space="preserve">will be </w:t>
+      </w:r>
+      <w:r>
+        <w:rPr>
+          <w:sz w:val="28"/>
+          <w:szCs w:val="28"/>
+        </w:rPr>
+        <w:t>assert</w:t>
+      </w:r>
+      <w:r>
+        <w:rPr>
+          <w:sz w:val="28"/>
+          <w:szCs w:val="28"/>
+        </w:rPr>
+        <w:t>ed</w:t>
+      </w:r>
+      <w:r>
+        <w:rPr>
+          <w:sz w:val="28"/>
+          <w:szCs w:val="28"/>
+        </w:rPr>
+        <w:t xml:space="preserve"> high which will make data in L2 of CPU2 as invalid. If CPU 3 L2 </w:t>
+      </w:r>
+      <w:r>
+        <w:rPr>
+          <w:sz w:val="28"/>
+          <w:szCs w:val="28"/>
+        </w:rPr>
+        <w:t>initiates</w:t>
+      </w:r>
+      <w:r>
+        <w:rPr>
+          <w:sz w:val="28"/>
+          <w:szCs w:val="28"/>
+        </w:rPr>
+        <w:t xml:space="preserve"> a </w:t>
+      </w:r>
+      <w:proofErr w:type="spellStart"/>
+      <w:r>
+        <w:rPr>
+          <w:sz w:val="28"/>
+          <w:szCs w:val="28"/>
+        </w:rPr>
+        <w:t>BusRdX</w:t>
+      </w:r>
+      <w:proofErr w:type="spellEnd"/>
+      <w:r>
+        <w:rPr>
+          <w:sz w:val="28"/>
+          <w:szCs w:val="28"/>
+        </w:rPr>
+        <w:t>, L2 o</w:t>
+      </w:r>
+      <w:r>
+        <w:rPr>
+          <w:sz w:val="28"/>
+          <w:szCs w:val="28"/>
+        </w:rPr>
+        <w:t>f CPU 1 will go from M</w:t>
+      </w:r>
+      <w:r>
+        <w:rPr>
+          <w:sz w:val="28"/>
+          <w:szCs w:val="28"/>
+        </w:rPr>
+        <w:t>odified</w:t>
+      </w:r>
+      <w:r>
+        <w:rPr>
+          <w:sz w:val="28"/>
+          <w:szCs w:val="28"/>
+        </w:rPr>
+        <w:t xml:space="preserve"> to I</w:t>
+      </w:r>
+      <w:r>
+        <w:rPr>
+          <w:sz w:val="28"/>
+          <w:szCs w:val="28"/>
+        </w:rPr>
+        <w:t>nvalid</w:t>
+      </w:r>
+      <w:r>
+        <w:rPr>
+          <w:sz w:val="28"/>
+          <w:szCs w:val="28"/>
+        </w:rPr>
+        <w:t xml:space="preserve"> and </w:t>
+      </w:r>
+      <w:r>
+        <w:rPr>
+          <w:sz w:val="28"/>
+          <w:szCs w:val="28"/>
+        </w:rPr>
+        <w:t>F</w:t>
+      </w:r>
+      <w:r>
+        <w:rPr>
+          <w:sz w:val="28"/>
+          <w:szCs w:val="28"/>
+        </w:rPr>
+        <w:t xml:space="preserve">lush </w:t>
+      </w:r>
+      <w:r>
+        <w:rPr>
+          <w:sz w:val="28"/>
+          <w:szCs w:val="28"/>
+        </w:rPr>
+        <w:t xml:space="preserve">will be </w:t>
+      </w:r>
+      <w:r>
+        <w:rPr>
+          <w:sz w:val="28"/>
+          <w:szCs w:val="28"/>
+        </w:rPr>
+        <w:t xml:space="preserve">asserted to high therefore DRAM write operation will occur. </w:t>
+      </w:r>
+    </w:p>
+    <w:p>
+      <w:pPr>
+        <w:pStyle w:val="ListParagraph"/>
+        <w:numPr>
+          <w:ilvl w:val="1"/>
+          <w:numId w:val="1"/>
+        </w:numPr>
+        <w:jc w:val="both"/>
+        <w:rPr>
+          <w:sz w:val="28"/>
+          <w:szCs w:val="28"/>
+        </w:rPr>
+      </w:pPr>
+      <w:r>
+        <w:rPr>
+          <w:sz w:val="28"/>
+          <w:szCs w:val="28"/>
+        </w:rPr>
+        <w:t xml:space="preserve">When dealing with two processors, </w:t>
+      </w:r>
+      <w:r>
+        <w:rPr>
+          <w:sz w:val="28"/>
+          <w:szCs w:val="28"/>
+        </w:rPr>
+        <w:t xml:space="preserve">if a </w:t>
+      </w:r>
+      <w:proofErr w:type="spellStart"/>
+      <w:r>
+        <w:rPr>
+          <w:sz w:val="28"/>
+          <w:szCs w:val="28"/>
+        </w:rPr>
+        <w:t>PrRd</w:t>
+      </w:r>
+      <w:proofErr w:type="spellEnd"/>
+      <w:r>
+        <w:rPr>
+          <w:sz w:val="28"/>
+          <w:szCs w:val="28"/>
+        </w:rPr>
+        <w:t xml:space="preserve"> is sent to </w:t>
+      </w:r>
+      <w:r>
+        <w:rPr>
+          <w:sz w:val="28"/>
+          <w:szCs w:val="28"/>
+        </w:rPr>
+        <w:t>CPU 1 L2, L2 will go from I</w:t>
+      </w:r>
+      <w:r>
+        <w:rPr>
+          <w:sz w:val="28"/>
+          <w:szCs w:val="28"/>
+        </w:rPr>
+        <w:t xml:space="preserve">nvalid </w:t>
+      </w:r>
+      <w:r>
+        <w:rPr>
+          <w:sz w:val="28"/>
+          <w:szCs w:val="28"/>
+        </w:rPr>
+        <w:t>to E</w:t>
+      </w:r>
+      <w:r>
+        <w:rPr>
+          <w:sz w:val="28"/>
+          <w:szCs w:val="28"/>
+        </w:rPr>
+        <w:t>xclusive</w:t>
+      </w:r>
+      <w:r>
+        <w:rPr>
+          <w:sz w:val="28"/>
+          <w:szCs w:val="28"/>
+        </w:rPr>
+        <w:t>. C</w:t>
+      </w:r>
+      <w:r>
+        <w:rPr>
+          <w:sz w:val="28"/>
+          <w:szCs w:val="28"/>
+        </w:rPr>
+        <w:t>PU</w:t>
+      </w:r>
+      <w:r>
+        <w:rPr>
+          <w:sz w:val="28"/>
+          <w:szCs w:val="28"/>
+        </w:rPr>
+        <w:t xml:space="preserve"> 2 L2 will also do a </w:t>
+      </w:r>
+      <w:proofErr w:type="spellStart"/>
+      <w:r>
+        <w:rPr>
+          <w:sz w:val="28"/>
+          <w:szCs w:val="28"/>
+        </w:rPr>
+        <w:t>PrRd</w:t>
+      </w:r>
+      <w:proofErr w:type="spellEnd"/>
+      <w:r>
+        <w:rPr>
+          <w:sz w:val="28"/>
+          <w:szCs w:val="28"/>
+        </w:rPr>
+        <w:t xml:space="preserve"> from the same address as CPU 1 L2. </w:t>
+      </w:r>
+      <w:r>
+        <w:rPr>
+          <w:sz w:val="28"/>
+          <w:szCs w:val="28"/>
+        </w:rPr>
+        <w:t>So,</w:t>
+      </w:r>
+      <w:r>
+        <w:rPr>
+          <w:sz w:val="28"/>
+          <w:szCs w:val="28"/>
+        </w:rPr>
+        <w:t xml:space="preserve"> Both CPU1 L2 and CPU2 L2 will go to </w:t>
+      </w:r>
+      <w:r>
+        <w:rPr>
+          <w:sz w:val="28"/>
+          <w:szCs w:val="28"/>
+        </w:rPr>
+        <w:t>S</w:t>
+      </w:r>
+      <w:r>
+        <w:rPr>
+          <w:sz w:val="28"/>
+          <w:szCs w:val="28"/>
+        </w:rPr>
+        <w:t xml:space="preserve">hared </w:t>
+      </w:r>
+      <w:r>
+        <w:rPr>
+          <w:sz w:val="28"/>
+          <w:szCs w:val="28"/>
+        </w:rPr>
+        <w:t>state</w:t>
+      </w:r>
+      <w:r>
+        <w:rPr>
+          <w:sz w:val="28"/>
+          <w:szCs w:val="28"/>
+        </w:rPr>
+        <w:t xml:space="preserve">. Now, there is </w:t>
+      </w:r>
+      <w:proofErr w:type="spellStart"/>
+      <w:r>
+        <w:rPr>
+          <w:sz w:val="28"/>
+          <w:szCs w:val="28"/>
+        </w:rPr>
+        <w:t>PrWr</w:t>
+      </w:r>
+      <w:proofErr w:type="spellEnd"/>
+      <w:r>
+        <w:rPr>
+          <w:sz w:val="28"/>
+          <w:szCs w:val="28"/>
+        </w:rPr>
+        <w:t xml:space="preserve"> in CPU 2 L2, it asserts </w:t>
+      </w:r>
+      <w:proofErr w:type="spellStart"/>
+      <w:r>
+        <w:rPr>
+          <w:sz w:val="28"/>
+          <w:szCs w:val="28"/>
+        </w:rPr>
+        <w:t>BusRdX</w:t>
+      </w:r>
+      <w:proofErr w:type="spellEnd"/>
+      <w:r>
+        <w:rPr>
+          <w:sz w:val="28"/>
+          <w:szCs w:val="28"/>
+        </w:rPr>
+        <w:t xml:space="preserve"> and therefore CPU1 L2 will go to I</w:t>
+      </w:r>
+      <w:r>
+        <w:rPr>
+          <w:sz w:val="28"/>
+          <w:szCs w:val="28"/>
+        </w:rPr>
+        <w:t>nvalid</w:t>
+      </w:r>
+      <w:r>
+        <w:rPr>
+          <w:sz w:val="28"/>
+          <w:szCs w:val="28"/>
+        </w:rPr>
+        <w:t xml:space="preserve"> from S</w:t>
+      </w:r>
+      <w:r>
+        <w:rPr>
+          <w:sz w:val="28"/>
+          <w:szCs w:val="28"/>
+        </w:rPr>
+        <w:t xml:space="preserve">hared </w:t>
+      </w:r>
+      <w:r>
+        <w:rPr>
+          <w:sz w:val="28"/>
+          <w:szCs w:val="28"/>
+        </w:rPr>
+        <w:t>and the data in CPU 1 L2 will be stale.</w:t>
+      </w:r>
+    </w:p>
+    <w:p>
+      <w:pPr>
+        <w:pStyle w:val="ListParagraph"/>
+        <w:numPr>
+          <w:ilvl w:val="1"/>
+          <w:numId w:val="1"/>
+        </w:numPr>
+        <w:jc w:val="both"/>
+        <w:rPr>
+          <w:sz w:val="28"/>
+          <w:szCs w:val="28"/>
+        </w:rPr>
+      </w:pPr>
+      <w:r>
+        <w:rPr>
+          <w:sz w:val="28"/>
+          <w:szCs w:val="28"/>
+        </w:rPr>
+        <w:t xml:space="preserve">When dealing with two processors, a </w:t>
+      </w:r>
+      <w:proofErr w:type="spellStart"/>
+      <w:r>
+        <w:rPr>
+          <w:sz w:val="28"/>
+          <w:szCs w:val="28"/>
+        </w:rPr>
+        <w:t>PrWr</w:t>
+      </w:r>
+      <w:proofErr w:type="spellEnd"/>
+      <w:r>
+        <w:rPr>
+          <w:sz w:val="28"/>
+          <w:szCs w:val="28"/>
+        </w:rPr>
+        <w:t xml:space="preserve"> </w:t>
+      </w:r>
+      <w:r>
+        <w:rPr>
+          <w:sz w:val="28"/>
+          <w:szCs w:val="28"/>
+        </w:rPr>
+        <w:t xml:space="preserve">will be initiated to </w:t>
+      </w:r>
+      <w:r>
+        <w:rPr>
+          <w:sz w:val="28"/>
+          <w:szCs w:val="28"/>
+        </w:rPr>
+        <w:t>CPU 1 L2</w:t>
+      </w:r>
+      <w:r>
+        <w:rPr>
+          <w:sz w:val="28"/>
+          <w:szCs w:val="28"/>
+        </w:rPr>
+        <w:t>, L2 will go from I</w:t>
+      </w:r>
+      <w:r>
+        <w:rPr>
+          <w:sz w:val="28"/>
+          <w:szCs w:val="28"/>
+        </w:rPr>
+        <w:t>nvalid</w:t>
+      </w:r>
+      <w:r>
+        <w:rPr>
+          <w:sz w:val="28"/>
+          <w:szCs w:val="28"/>
+        </w:rPr>
+        <w:t xml:space="preserve"> to M</w:t>
+      </w:r>
+      <w:r>
+        <w:rPr>
+          <w:sz w:val="28"/>
+          <w:szCs w:val="28"/>
+        </w:rPr>
+        <w:t>odified</w:t>
+      </w:r>
+      <w:r>
+        <w:rPr>
+          <w:sz w:val="28"/>
+          <w:szCs w:val="28"/>
+        </w:rPr>
+        <w:t>. C</w:t>
+      </w:r>
+      <w:r>
+        <w:rPr>
+          <w:sz w:val="28"/>
+          <w:szCs w:val="28"/>
+        </w:rPr>
+        <w:t>PU</w:t>
+      </w:r>
+      <w:r>
+        <w:rPr>
+          <w:sz w:val="28"/>
+          <w:szCs w:val="28"/>
+        </w:rPr>
+        <w:t xml:space="preserve"> 2 L2 will do a </w:t>
+      </w:r>
+      <w:proofErr w:type="spellStart"/>
+      <w:r>
+        <w:rPr>
+          <w:sz w:val="28"/>
+          <w:szCs w:val="28"/>
+        </w:rPr>
+        <w:t>PrRd</w:t>
+      </w:r>
+      <w:proofErr w:type="spellEnd"/>
+      <w:r>
+        <w:rPr>
+          <w:sz w:val="28"/>
+          <w:szCs w:val="28"/>
+        </w:rPr>
+        <w:t xml:space="preserve"> from </w:t>
+      </w:r>
+      <w:r>
+        <w:rPr>
+          <w:sz w:val="28"/>
+          <w:szCs w:val="28"/>
+        </w:rPr>
+        <w:lastRenderedPageBreak/>
+        <w:t xml:space="preserve">the same address as CPU 1 L2. </w:t>
+      </w:r>
+      <w:r>
+        <w:rPr>
+          <w:sz w:val="28"/>
+          <w:szCs w:val="28"/>
+        </w:rPr>
+        <w:t>So,</w:t>
+      </w:r>
+      <w:r>
+        <w:rPr>
+          <w:sz w:val="28"/>
+          <w:szCs w:val="28"/>
+        </w:rPr>
+        <w:t xml:space="preserve"> CPU 1 L2 will go from M</w:t>
+      </w:r>
+      <w:r>
+        <w:rPr>
+          <w:sz w:val="28"/>
+          <w:szCs w:val="28"/>
+        </w:rPr>
+        <w:t>odified</w:t>
+      </w:r>
+      <w:r>
+        <w:rPr>
+          <w:sz w:val="28"/>
+          <w:szCs w:val="28"/>
+        </w:rPr>
+        <w:t xml:space="preserve"> to </w:t>
+      </w:r>
+      <w:proofErr w:type="spellStart"/>
+      <w:r>
+        <w:rPr>
+          <w:sz w:val="28"/>
+          <w:szCs w:val="28"/>
+        </w:rPr>
+        <w:t>S</w:t>
+      </w:r>
+      <w:r>
+        <w:rPr>
+          <w:sz w:val="28"/>
+          <w:szCs w:val="28"/>
+        </w:rPr>
+        <w:t>hared</w:t>
+      </w:r>
+      <w:proofErr w:type="spellEnd"/>
+      <w:r>
+        <w:rPr>
+          <w:sz w:val="28"/>
+          <w:szCs w:val="28"/>
+        </w:rPr>
+        <w:t xml:space="preserve"> after asserting Flush. </w:t>
+      </w:r>
     </w:p>
     <w:p>
       <w:pPr>
@@ -440,14 +2315,293 @@
           <w:numId w:val="1"/>
         </w:numPr>
         <w:rPr>
-          <w:sz w:val="24"/>
-        </w:rPr>
-      </w:pPr>
-      <w:r>
-        <w:rPr>
-          <w:sz w:val="24"/>
-        </w:rPr>
-        <w:t>Inclusivity test</w:t>
+          <w:b/>
+          <w:sz w:val="28"/>
+          <w:szCs w:val="28"/>
+          <w:u w:val="single"/>
+        </w:rPr>
+      </w:pPr>
+      <w:r>
+        <w:rPr>
+          <w:b/>
+          <w:sz w:val="28"/>
+          <w:szCs w:val="28"/>
+          <w:u w:val="single"/>
+        </w:rPr>
+        <w:t>Write allocate test/write back:</w:t>
+      </w:r>
+    </w:p>
+    <w:p>
+      <w:pPr>
+        <w:pStyle w:val="ListParagraph"/>
+        <w:numPr>
+          <w:ilvl w:val="1"/>
+          <w:numId w:val="1"/>
+        </w:numPr>
+        <w:rPr>
+          <w:sz w:val="28"/>
+          <w:szCs w:val="28"/>
+        </w:rPr>
+      </w:pPr>
+      <w:r>
+        <w:rPr>
+          <w:sz w:val="28"/>
+          <w:szCs w:val="28"/>
+        </w:rPr>
+        <w:t xml:space="preserve">We write to </w:t>
+      </w:r>
+      <w:proofErr w:type="spellStart"/>
+      <w:proofErr w:type="gramStart"/>
+      <w:r>
+        <w:rPr>
+          <w:sz w:val="28"/>
+          <w:szCs w:val="28"/>
+        </w:rPr>
+        <w:t>a</w:t>
+      </w:r>
+      <w:proofErr w:type="spellEnd"/>
+      <w:proofErr w:type="gramEnd"/>
+      <w:r>
+        <w:rPr>
+          <w:sz w:val="28"/>
+          <w:szCs w:val="28"/>
+        </w:rPr>
+        <w:t xml:space="preserve"> empty cache line. </w:t>
+      </w:r>
+      <w:r>
+        <w:rPr>
+          <w:sz w:val="28"/>
+          <w:szCs w:val="28"/>
+        </w:rPr>
+        <w:t>S</w:t>
+      </w:r>
+      <w:r>
+        <w:rPr>
+          <w:sz w:val="28"/>
+          <w:szCs w:val="28"/>
+        </w:rPr>
+        <w:t>ince its empty</w:t>
+      </w:r>
+      <w:r>
+        <w:rPr>
+          <w:sz w:val="28"/>
+          <w:szCs w:val="28"/>
+        </w:rPr>
+        <w:t>, i</w:t>
+      </w:r>
+      <w:r>
+        <w:rPr>
+          <w:sz w:val="28"/>
+          <w:szCs w:val="28"/>
+        </w:rPr>
+        <w:t>t will be a miss</w:t>
+      </w:r>
+      <w:r>
+        <w:rPr>
+          <w:sz w:val="28"/>
+          <w:szCs w:val="28"/>
+        </w:rPr>
+        <w:t xml:space="preserve">. </w:t>
+      </w:r>
+      <w:r>
+        <w:rPr>
+          <w:sz w:val="28"/>
+          <w:szCs w:val="28"/>
+        </w:rPr>
+        <w:t>This will lead to a DRAM read request by the Cache</w:t>
+      </w:r>
+      <w:r>
+        <w:rPr>
+          <w:sz w:val="28"/>
+          <w:szCs w:val="28"/>
+        </w:rPr>
+        <w:t xml:space="preserve">. </w:t>
+      </w:r>
+    </w:p>
+    <w:p>
+      <w:pPr>
+        <w:pStyle w:val="ListParagraph"/>
+        <w:numPr>
+          <w:ilvl w:val="1"/>
+          <w:numId w:val="1"/>
+        </w:numPr>
+        <w:rPr>
+          <w:sz w:val="28"/>
+          <w:szCs w:val="28"/>
+        </w:rPr>
+      </w:pPr>
+      <w:r>
+        <w:rPr>
+          <w:sz w:val="28"/>
+          <w:szCs w:val="28"/>
+        </w:rPr>
+        <w:t>T</w:t>
+      </w:r>
+      <w:r>
+        <w:rPr>
+          <w:sz w:val="28"/>
+          <w:szCs w:val="28"/>
+        </w:rPr>
+        <w:t xml:space="preserve">he cache line is placed to the cache depending on the </w:t>
+      </w:r>
+      <w:r>
+        <w:rPr>
+          <w:sz w:val="28"/>
+          <w:szCs w:val="28"/>
+        </w:rPr>
+        <w:t xml:space="preserve">PLRU bits </w:t>
+      </w:r>
+      <w:r>
+        <w:rPr>
+          <w:sz w:val="28"/>
+          <w:szCs w:val="28"/>
+        </w:rPr>
+        <w:t>and</w:t>
+      </w:r>
+      <w:r>
+        <w:rPr>
+          <w:sz w:val="28"/>
+          <w:szCs w:val="28"/>
+        </w:rPr>
+        <w:t xml:space="preserve"> </w:t>
+      </w:r>
+      <w:r>
+        <w:rPr>
+          <w:sz w:val="28"/>
+          <w:szCs w:val="28"/>
+        </w:rPr>
+        <w:t xml:space="preserve">the cache will change its </w:t>
+      </w:r>
+      <w:r>
+        <w:rPr>
+          <w:sz w:val="28"/>
+          <w:szCs w:val="28"/>
+        </w:rPr>
+        <w:t>MESI</w:t>
+      </w:r>
+      <w:r>
+        <w:rPr>
+          <w:sz w:val="28"/>
+          <w:szCs w:val="28"/>
+        </w:rPr>
+        <w:t xml:space="preserve"> state</w:t>
+      </w:r>
+      <w:r>
+        <w:rPr>
+          <w:sz w:val="28"/>
+          <w:szCs w:val="28"/>
+        </w:rPr>
+        <w:t xml:space="preserve"> </w:t>
+      </w:r>
+      <w:r>
+        <w:rPr>
+          <w:sz w:val="28"/>
+          <w:szCs w:val="28"/>
+        </w:rPr>
+        <w:t xml:space="preserve">from “Invalidate” to “Modified”. </w:t>
+      </w:r>
+      <w:proofErr w:type="spellStart"/>
+      <w:r>
+        <w:rPr>
+          <w:sz w:val="28"/>
+          <w:szCs w:val="28"/>
+        </w:rPr>
+        <w:t>BusRdX</w:t>
+      </w:r>
+      <w:proofErr w:type="spellEnd"/>
+      <w:r>
+        <w:rPr>
+          <w:sz w:val="28"/>
+          <w:szCs w:val="28"/>
+        </w:rPr>
+        <w:t xml:space="preserve"> should </w:t>
+      </w:r>
+      <w:r>
+        <w:rPr>
+          <w:sz w:val="28"/>
+          <w:szCs w:val="28"/>
+        </w:rPr>
+        <w:t xml:space="preserve">be </w:t>
+      </w:r>
+      <w:r>
+        <w:rPr>
+          <w:sz w:val="28"/>
+          <w:szCs w:val="28"/>
+        </w:rPr>
+        <w:t>assert</w:t>
+      </w:r>
+      <w:r>
+        <w:rPr>
+          <w:sz w:val="28"/>
+          <w:szCs w:val="28"/>
+        </w:rPr>
+        <w:t>e</w:t>
+      </w:r>
+      <w:r>
+        <w:rPr>
+          <w:sz w:val="28"/>
+          <w:szCs w:val="28"/>
+        </w:rPr>
+        <w:t>d</w:t>
+      </w:r>
+      <w:r>
+        <w:rPr>
+          <w:sz w:val="28"/>
+          <w:szCs w:val="28"/>
+        </w:rPr>
+        <w:t xml:space="preserve"> high upon this transition.</w:t>
+      </w:r>
+    </w:p>
+    <w:p>
+      <w:pPr>
+        <w:pStyle w:val="ListParagraph"/>
+        <w:numPr>
+          <w:ilvl w:val="1"/>
+          <w:numId w:val="1"/>
+        </w:numPr>
+        <w:rPr>
+          <w:sz w:val="28"/>
+          <w:szCs w:val="28"/>
+        </w:rPr>
+      </w:pPr>
+      <w:r>
+        <w:rPr>
+          <w:sz w:val="28"/>
+          <w:szCs w:val="28"/>
+        </w:rPr>
+        <w:t xml:space="preserve">Repeat </w:t>
+      </w:r>
+      <w:proofErr w:type="spellStart"/>
+      <w:proofErr w:type="gramStart"/>
+      <w:r>
+        <w:rPr>
+          <w:sz w:val="28"/>
+          <w:szCs w:val="28"/>
+        </w:rPr>
+        <w:t>a</w:t>
+      </w:r>
+      <w:r>
+        <w:rPr>
+          <w:sz w:val="28"/>
+          <w:szCs w:val="28"/>
+        </w:rPr>
+        <w:t>,</w:t>
+      </w:r>
+      <w:r>
+        <w:rPr>
+          <w:sz w:val="28"/>
+          <w:szCs w:val="28"/>
+        </w:rPr>
+        <w:t>b</w:t>
+      </w:r>
+      <w:proofErr w:type="spellEnd"/>
+      <w:proofErr w:type="gramEnd"/>
+      <w:r>
+        <w:rPr>
+          <w:sz w:val="28"/>
+          <w:szCs w:val="28"/>
+        </w:rPr>
+        <w:t xml:space="preserve"> for different sets</w:t>
       </w:r>
     </w:p>
     <w:p>
@@ -465,28 +2619,509 @@
           <w:numId w:val="1"/>
         </w:numPr>
         <w:rPr>
-          <w:sz w:val="24"/>
-        </w:rPr>
-      </w:pPr>
-      <w:r>
-        <w:rPr>
-          <w:sz w:val="24"/>
-        </w:rPr>
-        <w:t>Clear cache test:  make all states invalid</w:t>
-      </w:r>
-    </w:p>
-    <w:p>
-      <w:pPr>
-        <w:pStyle w:val="ListParagraph"/>
-        <w:rPr>
-          <w:sz w:val="24"/>
-        </w:rPr>
-      </w:pPr>
-    </w:p>
-    <w:p>
-      <w:pPr>
-        <w:rPr>
-          <w:sz w:val="24"/>
+          <w:b/>
+          <w:sz w:val="28"/>
+          <w:szCs w:val="28"/>
+          <w:u w:val="single"/>
+        </w:rPr>
+      </w:pPr>
+      <w:r>
+        <w:rPr>
+          <w:b/>
+          <w:sz w:val="28"/>
+          <w:szCs w:val="28"/>
+          <w:u w:val="single"/>
+        </w:rPr>
+        <w:t>Inclusivity test</w:t>
+      </w:r>
+    </w:p>
+    <w:p>
+      <w:pPr>
+        <w:pStyle w:val="ListParagraph"/>
+        <w:ind w:left="360"/>
+        <w:rPr>
+          <w:b/>
+          <w:sz w:val="28"/>
+          <w:szCs w:val="28"/>
+          <w:u w:val="single"/>
+        </w:rPr>
+      </w:pPr>
+    </w:p>
+    <w:p>
+      <w:pPr>
+        <w:pStyle w:val="ListParagraph"/>
+        <w:numPr>
+          <w:ilvl w:val="1"/>
+          <w:numId w:val="1"/>
+        </w:numPr>
+        <w:jc w:val="both"/>
+        <w:rPr>
+          <w:sz w:val="28"/>
+          <w:szCs w:val="28"/>
+        </w:rPr>
+      </w:pPr>
+      <w:r>
+        <w:rPr>
+          <w:sz w:val="28"/>
+          <w:szCs w:val="28"/>
+        </w:rPr>
+        <w:t>On a miss</w:t>
+      </w:r>
+      <w:r>
+        <w:rPr>
+          <w:sz w:val="28"/>
+          <w:szCs w:val="28"/>
+        </w:rPr>
+        <w:t xml:space="preserve"> to L1 and</w:t>
+      </w:r>
+      <w:r>
+        <w:rPr>
+          <w:sz w:val="28"/>
+          <w:szCs w:val="28"/>
+        </w:rPr>
+        <w:t xml:space="preserve"> a hit</w:t>
+      </w:r>
+      <w:r>
+        <w:rPr>
+          <w:sz w:val="28"/>
+          <w:szCs w:val="28"/>
+        </w:rPr>
+        <w:t xml:space="preserve"> to L2</w:t>
+      </w:r>
+      <w:r>
+        <w:rPr>
+          <w:sz w:val="28"/>
+          <w:szCs w:val="28"/>
+        </w:rPr>
+        <w:t xml:space="preserve"> /O</w:t>
+      </w:r>
+      <w:r>
+        <w:rPr>
+          <w:sz w:val="28"/>
+          <w:szCs w:val="28"/>
+        </w:rPr>
+        <w:t>n</w:t>
+      </w:r>
+      <w:r>
+        <w:rPr>
+          <w:sz w:val="28"/>
+          <w:szCs w:val="28"/>
+        </w:rPr>
+        <w:t xml:space="preserve"> a miss to L1, hit to L2 but dirty/Modified</w:t>
+      </w:r>
+      <w:r>
+        <w:rPr>
+          <w:sz w:val="28"/>
+          <w:szCs w:val="28"/>
+        </w:rPr>
+        <w:t xml:space="preserve">: </w:t>
+      </w:r>
+    </w:p>
+    <w:p>
+      <w:pPr>
+        <w:pStyle w:val="ListParagraph"/>
+        <w:ind w:left="1440"/>
+        <w:jc w:val="both"/>
+        <w:rPr>
+          <w:sz w:val="28"/>
+          <w:szCs w:val="28"/>
+        </w:rPr>
+      </w:pPr>
+    </w:p>
+    <w:p>
+      <w:pPr>
+        <w:pStyle w:val="ListParagraph"/>
+        <w:ind w:left="1440"/>
+        <w:jc w:val="both"/>
+        <w:rPr>
+          <w:sz w:val="28"/>
+          <w:szCs w:val="28"/>
+        </w:rPr>
+      </w:pPr>
+      <w:r>
+        <w:rPr>
+          <w:sz w:val="28"/>
+          <w:szCs w:val="28"/>
+        </w:rPr>
+        <w:t xml:space="preserve">Read/Write request will be initiated. If it is </w:t>
+      </w:r>
+      <w:r>
+        <w:rPr>
+          <w:sz w:val="28"/>
+          <w:szCs w:val="28"/>
+        </w:rPr>
+        <w:t>in</w:t>
+      </w:r>
+      <w:r>
+        <w:rPr>
+          <w:sz w:val="28"/>
+          <w:szCs w:val="28"/>
+        </w:rPr>
+        <w:t xml:space="preserve"> L2, we will reply by sendin</w:t>
+      </w:r>
+      <w:r>
+        <w:rPr>
+          <w:sz w:val="28"/>
+          <w:szCs w:val="28"/>
+        </w:rPr>
+        <w:t xml:space="preserve">g </w:t>
+      </w:r>
+      <w:r>
+        <w:rPr>
+          <w:sz w:val="28"/>
+          <w:szCs w:val="28"/>
+        </w:rPr>
+        <w:t>the required Cache line. L2 should be written with the address from where the cache line should be sent to L1.</w:t>
+      </w:r>
+      <w:r>
+        <w:rPr>
+          <w:sz w:val="28"/>
+          <w:szCs w:val="28"/>
+        </w:rPr>
+        <w:t xml:space="preserve"> </w:t>
+      </w:r>
+      <w:r>
+        <w:rPr>
+          <w:sz w:val="28"/>
+          <w:szCs w:val="28"/>
+        </w:rPr>
+        <w:t>On a miss to L1 and a miss to L2, D</w:t>
+      </w:r>
+      <w:r>
+        <w:rPr>
+          <w:sz w:val="28"/>
+          <w:szCs w:val="28"/>
+        </w:rPr>
+        <w:t>RA</w:t>
+      </w:r>
+      <w:r>
+        <w:rPr>
+          <w:sz w:val="28"/>
+          <w:szCs w:val="28"/>
+        </w:rPr>
+        <w:t>M request will be initiated from L2. DRAM will reply to L2 with data which is asked for and then L2 will reply to L1 by forwarding the same data that arrives at L2. L1 and L2 should make space for the new incoming data from the DRAM</w:t>
+      </w:r>
+      <w:r>
+        <w:rPr>
+          <w:sz w:val="28"/>
+          <w:szCs w:val="28"/>
+        </w:rPr>
+        <w:t>.</w:t>
+      </w:r>
+      <w:r>
+        <w:rPr>
+          <w:sz w:val="28"/>
+          <w:szCs w:val="28"/>
+        </w:rPr>
+        <w:br/>
+      </w:r>
+    </w:p>
+    <w:p>
+      <w:pPr>
+        <w:pStyle w:val="ListParagraph"/>
+        <w:numPr>
+          <w:ilvl w:val="1"/>
+          <w:numId w:val="1"/>
+        </w:numPr>
+        <w:jc w:val="both"/>
+        <w:rPr>
+          <w:sz w:val="28"/>
+          <w:szCs w:val="28"/>
+        </w:rPr>
+      </w:pPr>
+      <w:r>
+        <w:rPr>
+          <w:sz w:val="28"/>
+          <w:szCs w:val="28"/>
+        </w:rPr>
+        <w:t xml:space="preserve">On a </w:t>
+      </w:r>
+      <w:proofErr w:type="spellStart"/>
+      <w:r>
+        <w:rPr>
+          <w:sz w:val="28"/>
+          <w:szCs w:val="28"/>
+        </w:rPr>
+        <w:t>snopped</w:t>
+      </w:r>
+      <w:proofErr w:type="spellEnd"/>
+      <w:r>
+        <w:rPr>
+          <w:sz w:val="28"/>
+          <w:szCs w:val="28"/>
+        </w:rPr>
+        <w:t xml:space="preserve"> </w:t>
+      </w:r>
+      <w:proofErr w:type="spellStart"/>
+      <w:r>
+        <w:rPr>
+          <w:sz w:val="28"/>
+          <w:szCs w:val="28"/>
+        </w:rPr>
+        <w:t>Upgr</w:t>
+      </w:r>
+      <w:proofErr w:type="spellEnd"/>
+      <w:r>
+        <w:rPr>
+          <w:sz w:val="28"/>
+          <w:szCs w:val="28"/>
+        </w:rPr>
+        <w:t>/</w:t>
+      </w:r>
+      <w:proofErr w:type="spellStart"/>
+      <w:r>
+        <w:rPr>
+          <w:sz w:val="28"/>
+          <w:szCs w:val="28"/>
+        </w:rPr>
+        <w:t>ReadX</w:t>
+      </w:r>
+      <w:proofErr w:type="spellEnd"/>
+      <w:r>
+        <w:rPr>
+          <w:sz w:val="28"/>
+          <w:szCs w:val="28"/>
+        </w:rPr>
+        <w:t xml:space="preserve"> hit to L2</w:t>
+      </w:r>
+      <w:r>
+        <w:rPr>
+          <w:sz w:val="28"/>
+          <w:szCs w:val="28"/>
+        </w:rPr>
+        <w:t>:</w:t>
+      </w:r>
+    </w:p>
+    <w:p>
+      <w:pPr>
+        <w:pStyle w:val="ListParagraph"/>
+        <w:ind w:left="1440"/>
+        <w:jc w:val="both"/>
+        <w:rPr>
+          <w:sz w:val="28"/>
+          <w:szCs w:val="28"/>
+        </w:rPr>
+      </w:pPr>
+      <w:r>
+        <w:rPr>
+          <w:sz w:val="28"/>
+          <w:szCs w:val="28"/>
+        </w:rPr>
+        <w:t xml:space="preserve">L2 should tell L1 invalidate the cache line and also invalidate its own </w:t>
+      </w:r>
+      <w:proofErr w:type="gramStart"/>
+      <w:r>
+        <w:rPr>
+          <w:sz w:val="28"/>
+          <w:szCs w:val="28"/>
+        </w:rPr>
+        <w:t>copy.</w:t>
+      </w:r>
+      <w:r>
+        <w:rPr>
+          <w:sz w:val="28"/>
+          <w:szCs w:val="28"/>
+        </w:rPr>
+        <w:t>(</w:t>
+      </w:r>
+      <w:proofErr w:type="gramEnd"/>
+      <w:r>
+        <w:rPr>
+          <w:sz w:val="28"/>
+          <w:szCs w:val="28"/>
+        </w:rPr>
+        <w:t xml:space="preserve">**Design does not implement a single bit in L2 to indicate </w:t>
+      </w:r>
+      <w:r>
+        <w:rPr>
+          <w:sz w:val="28"/>
+          <w:szCs w:val="28"/>
+        </w:rPr>
+        <w:t>“valid” in L1</w:t>
+      </w:r>
+      <w:r>
+        <w:rPr>
+          <w:sz w:val="28"/>
+          <w:szCs w:val="28"/>
+        </w:rPr>
+        <w:t xml:space="preserve">). </w:t>
+      </w:r>
+      <w:r>
+        <w:rPr>
+          <w:sz w:val="28"/>
+          <w:szCs w:val="28"/>
+        </w:rPr>
+        <w:t>If L1 does not have the copy which needs to be invalidated, it does not do anything.</w:t>
+      </w:r>
+    </w:p>
+    <w:p>
+      <w:pPr>
+        <w:pStyle w:val="ListParagraph"/>
+        <w:ind w:left="1440"/>
+        <w:jc w:val="both"/>
+        <w:rPr>
+          <w:sz w:val="28"/>
+          <w:szCs w:val="28"/>
+        </w:rPr>
+      </w:pPr>
+    </w:p>
+    <w:p>
+      <w:pPr>
+        <w:pStyle w:val="ListParagraph"/>
+        <w:numPr>
+          <w:ilvl w:val="1"/>
+          <w:numId w:val="1"/>
+        </w:numPr>
+        <w:jc w:val="both"/>
+        <w:rPr>
+          <w:sz w:val="28"/>
+          <w:szCs w:val="28"/>
+        </w:rPr>
+      </w:pPr>
+      <w:r>
+        <w:rPr>
+          <w:sz w:val="28"/>
+          <w:szCs w:val="28"/>
+        </w:rPr>
+        <w:t xml:space="preserve">On a snooped </w:t>
+      </w:r>
+      <w:proofErr w:type="spellStart"/>
+      <w:r>
+        <w:rPr>
+          <w:sz w:val="28"/>
+          <w:szCs w:val="28"/>
+        </w:rPr>
+        <w:t>ReadX</w:t>
+      </w:r>
+      <w:proofErr w:type="spellEnd"/>
+      <w:r>
+        <w:rPr>
+          <w:sz w:val="28"/>
+          <w:szCs w:val="28"/>
+        </w:rPr>
+        <w:t xml:space="preserve"> hit to modified line in L2</w:t>
+      </w:r>
+      <w:r>
+        <w:rPr>
+          <w:sz w:val="28"/>
+          <w:szCs w:val="28"/>
+        </w:rPr>
+        <w:t>:</w:t>
+      </w:r>
+    </w:p>
+    <w:p>
+      <w:pPr>
+        <w:pStyle w:val="ListParagraph"/>
+        <w:ind w:left="1440"/>
+        <w:jc w:val="both"/>
+        <w:rPr>
+          <w:sz w:val="28"/>
+          <w:szCs w:val="28"/>
+        </w:rPr>
+      </w:pPr>
+      <w:r>
+        <w:rPr>
+          <w:sz w:val="28"/>
+          <w:szCs w:val="28"/>
+        </w:rPr>
+        <w:t>L2 requests L1 for the same address</w:t>
+      </w:r>
+      <w:r>
+        <w:rPr>
+          <w:sz w:val="28"/>
+          <w:szCs w:val="28"/>
+        </w:rPr>
+        <w:t>. I</w:t>
+      </w:r>
+      <w:r>
+        <w:rPr>
+          <w:sz w:val="28"/>
+          <w:szCs w:val="28"/>
+        </w:rPr>
+        <w:t>f there are any dirty bits set</w:t>
+      </w:r>
+      <w:r>
+        <w:rPr>
+          <w:sz w:val="28"/>
+          <w:szCs w:val="28"/>
+        </w:rPr>
+        <w:t xml:space="preserve"> in L1</w:t>
+      </w:r>
+      <w:r>
+        <w:rPr>
+          <w:sz w:val="28"/>
+          <w:szCs w:val="28"/>
+        </w:rPr>
+        <w:t xml:space="preserve">, </w:t>
+      </w:r>
+      <w:r>
+        <w:rPr>
+          <w:sz w:val="28"/>
+          <w:szCs w:val="28"/>
+        </w:rPr>
+        <w:t>then L2 will flush the updated data to DRAM and then invalidate both L1 and L2 copy</w:t>
+      </w:r>
+      <w:r>
+        <w:rPr>
+          <w:sz w:val="28"/>
+          <w:szCs w:val="28"/>
+        </w:rPr>
+        <w:t xml:space="preserve">. </w:t>
+      </w:r>
+    </w:p>
+    <w:p>
+      <w:pPr>
+        <w:pStyle w:val="ListParagraph"/>
+        <w:numPr>
+          <w:ilvl w:val="1"/>
+          <w:numId w:val="1"/>
+        </w:numPr>
+        <w:jc w:val="both"/>
+        <w:rPr>
+          <w:sz w:val="28"/>
+          <w:szCs w:val="28"/>
+        </w:rPr>
+      </w:pPr>
+      <w:r>
+        <w:rPr>
+          <w:sz w:val="28"/>
+          <w:szCs w:val="28"/>
+        </w:rPr>
+        <w:t xml:space="preserve">Repeat </w:t>
+      </w:r>
+      <w:proofErr w:type="spellStart"/>
+      <w:proofErr w:type="gramStart"/>
+      <w:r>
+        <w:rPr>
+          <w:sz w:val="28"/>
+          <w:szCs w:val="28"/>
+        </w:rPr>
+        <w:t>a,b</w:t>
+      </w:r>
+      <w:proofErr w:type="gramEnd"/>
+      <w:r>
+        <w:rPr>
+          <w:sz w:val="28"/>
+          <w:szCs w:val="28"/>
+        </w:rPr>
+        <w:t>,c</w:t>
+      </w:r>
+      <w:proofErr w:type="spellEnd"/>
+      <w:r>
+        <w:rPr>
+          <w:sz w:val="28"/>
+          <w:szCs w:val="28"/>
+        </w:rPr>
+        <w:t xml:space="preserve"> for different sets</w:t>
+      </w:r>
+    </w:p>
+    <w:p>
+      <w:pPr>
+        <w:pStyle w:val="ListParagraph"/>
+        <w:ind w:left="1440"/>
+        <w:rPr>
+          <w:sz w:val="28"/>
+          <w:szCs w:val="28"/>
         </w:rPr>
       </w:pPr>
     </w:p>
@@ -498,17 +3133,169 @@
           <w:numId w:val="1"/>
         </w:numPr>
         <w:rPr>
-          <w:sz w:val="24"/>
-        </w:rPr>
-      </w:pPr>
-      <w:r>
-        <w:rPr>
-          <w:sz w:val="24"/>
-        </w:rPr>
-        <w:t>TAG bits changed what will it do.</w:t>
-      </w:r>
-      <w:bookmarkStart w:id="0" w:name="_GoBack"/>
-      <w:bookmarkEnd w:id="0"/>
+          <w:sz w:val="28"/>
+          <w:szCs w:val="28"/>
+        </w:rPr>
+      </w:pPr>
+      <w:r>
+        <w:rPr>
+          <w:b/>
+          <w:sz w:val="28"/>
+          <w:szCs w:val="28"/>
+          <w:u w:val="single"/>
+        </w:rPr>
+        <w:t>Clear cache test:</w:t>
+      </w:r>
+      <w:r>
+        <w:rPr>
+          <w:sz w:val="28"/>
+          <w:szCs w:val="28"/>
+        </w:rPr>
+        <w:t xml:space="preserve">  </w:t>
+      </w:r>
+    </w:p>
+    <w:p>
+      <w:pPr>
+        <w:pStyle w:val="ListParagraph"/>
+        <w:numPr>
+          <w:ilvl w:val="1"/>
+          <w:numId w:val="1"/>
+        </w:numPr>
+        <w:rPr>
+          <w:sz w:val="28"/>
+          <w:szCs w:val="28"/>
+        </w:rPr>
+      </w:pPr>
+      <w:r>
+        <w:rPr>
+          <w:sz w:val="28"/>
+          <w:szCs w:val="28"/>
+        </w:rPr>
+        <w:t xml:space="preserve">First, </w:t>
+      </w:r>
+      <w:r>
+        <w:rPr>
+          <w:sz w:val="28"/>
+          <w:szCs w:val="28"/>
+        </w:rPr>
+        <w:t xml:space="preserve">make all </w:t>
+      </w:r>
+      <w:r>
+        <w:rPr>
+          <w:sz w:val="28"/>
+          <w:szCs w:val="28"/>
+        </w:rPr>
+        <w:t xml:space="preserve">the Cache </w:t>
+      </w:r>
+      <w:r>
+        <w:rPr>
+          <w:sz w:val="28"/>
+          <w:szCs w:val="28"/>
+        </w:rPr>
+        <w:t xml:space="preserve">states </w:t>
+      </w:r>
+      <w:r>
+        <w:rPr>
+          <w:sz w:val="28"/>
+          <w:szCs w:val="28"/>
+        </w:rPr>
+        <w:t>as I</w:t>
+      </w:r>
+      <w:r>
+        <w:rPr>
+          <w:sz w:val="28"/>
+          <w:szCs w:val="28"/>
+        </w:rPr>
+        <w:t>nvalid</w:t>
+      </w:r>
+    </w:p>
+    <w:p>
+      <w:pPr>
+        <w:pStyle w:val="ListParagraph"/>
+        <w:numPr>
+          <w:ilvl w:val="1"/>
+          <w:numId w:val="1"/>
+        </w:numPr>
+        <w:rPr>
+          <w:sz w:val="28"/>
+          <w:szCs w:val="28"/>
+        </w:rPr>
+      </w:pPr>
+      <w:r>
+        <w:rPr>
+          <w:sz w:val="28"/>
+          <w:szCs w:val="28"/>
+        </w:rPr>
+        <w:t>Write to several addresses in the cache</w:t>
+      </w:r>
+    </w:p>
+    <w:p>
+      <w:pPr>
+        <w:pStyle w:val="ListParagraph"/>
+        <w:numPr>
+          <w:ilvl w:val="1"/>
+          <w:numId w:val="1"/>
+        </w:numPr>
+        <w:rPr>
+          <w:sz w:val="28"/>
+          <w:szCs w:val="28"/>
+        </w:rPr>
+      </w:pPr>
+      <w:r>
+        <w:rPr>
+          <w:sz w:val="28"/>
+          <w:szCs w:val="28"/>
+        </w:rPr>
+        <w:t>When n</w:t>
+      </w:r>
+      <w:r>
+        <w:rPr>
+          <w:sz w:val="28"/>
+          <w:szCs w:val="28"/>
+        </w:rPr>
+        <w:t xml:space="preserve"> is assigned </w:t>
+      </w:r>
+      <w:r>
+        <w:rPr>
+          <w:sz w:val="28"/>
+          <w:szCs w:val="28"/>
+        </w:rPr>
+        <w:t>8, Cache should reset</w:t>
+      </w:r>
+    </w:p>
+    <w:p>
+      <w:pPr>
+        <w:pStyle w:val="ListParagraph"/>
+        <w:numPr>
+          <w:ilvl w:val="1"/>
+          <w:numId w:val="1"/>
+        </w:numPr>
+        <w:rPr>
+          <w:sz w:val="28"/>
+          <w:szCs w:val="28"/>
+        </w:rPr>
+      </w:pPr>
+      <w:r>
+        <w:rPr>
+          <w:sz w:val="28"/>
+          <w:szCs w:val="28"/>
+        </w:rPr>
+        <w:t>After c, w</w:t>
+      </w:r>
+      <w:r>
+        <w:rPr>
+          <w:sz w:val="28"/>
+          <w:szCs w:val="28"/>
+        </w:rPr>
+        <w:t>hen we perform a Read/Write to the same addresses, miss counter will be updated to 1 and a DRAM read request will be initiated</w:t>
+      </w:r>
+      <w:r>
+        <w:rPr>
+          <w:sz w:val="28"/>
+          <w:szCs w:val="28"/>
+        </w:rPr>
+        <w:t xml:space="preserve">. </w:t>
+      </w:r>
     </w:p>
     <w:sectPr>
       <w:pgSz w:w="12240" w:h="15840"/>
@@ -525,18 +3312,15 @@
   <w:abstractNum w:abstractNumId="0" w15:restartNumberingAfterBreak="0">
     <w:nsid w:val="180D6931"/>
     <w:multiLevelType w:val="hybridMultilevel"/>
-    <w:tmpl w:val="0234D6BA"/>
-    <w:lvl w:ilvl="0" w:tplc="C61A4F42">
+    <w:tmpl w:val="42202D7E"/>
+    <w:lvl w:ilvl="0" w:tplc="04090017">
       <w:start w:val="1"/>
       <w:numFmt w:val="lowerLetter"/>
-      <w:lvlText w:val="%1."/>
+      <w:lvlText w:val="%1)"/>
       <w:lvlJc w:val="left"/>
       <w:pPr>
         <w:ind w:left="1800" w:hanging="360"/>
       </w:pPr>
-      <w:rPr>
-        <w:rFonts w:hint="default"/>
-      </w:rPr>
     </w:lvl>
     <w:lvl w:ilvl="1" w:tplc="04090019" w:tentative="1">
       <w:start w:val="1"/>
@@ -612,22 +3396,111 @@
     </w:lvl>
   </w:abstractNum>
   <w:abstractNum w:abstractNumId="1" w15:restartNumberingAfterBreak="0">
+    <w:nsid w:val="378D6478"/>
+    <w:multiLevelType w:val="multilevel"/>
+    <w:tmpl w:val="C43EFE6A"/>
+    <w:lvl w:ilvl="0">
+      <w:start w:val="1"/>
+      <w:numFmt w:val="lowerLetter"/>
+      <w:lvlText w:val="%1."/>
+      <w:lvlJc w:val="left"/>
+      <w:pPr>
+        <w:ind w:left="1800" w:hanging="360"/>
+      </w:pPr>
+      <w:rPr>
+        <w:rFonts w:asciiTheme="minorHAnsi" w:eastAsiaTheme="minorHAnsi" w:hAnsiTheme="minorHAnsi" w:cstheme="minorBidi"/>
+      </w:rPr>
+    </w:lvl>
+    <w:lvl w:ilvl="1">
+      <w:start w:val="1"/>
+      <w:numFmt w:val="lowerLetter"/>
+      <w:lvlText w:val="%2."/>
+      <w:lvlJc w:val="left"/>
+      <w:pPr>
+        <w:ind w:left="2520" w:hanging="360"/>
+      </w:pPr>
+    </w:lvl>
+    <w:lvl w:ilvl="2">
+      <w:start w:val="1"/>
+      <w:numFmt w:val="lowerRoman"/>
+      <w:lvlText w:val="%3."/>
+      <w:lvlJc w:val="right"/>
+      <w:pPr>
+        <w:ind w:left="3240" w:hanging="180"/>
+      </w:pPr>
+    </w:lvl>
+    <w:lvl w:ilvl="3">
+      <w:start w:val="1"/>
+      <w:numFmt w:val="decimal"/>
+      <w:lvlText w:val="%4."/>
+      <w:lvlJc w:val="left"/>
+      <w:pPr>
+        <w:ind w:left="3960" w:hanging="360"/>
+      </w:pPr>
+    </w:lvl>
+    <w:lvl w:ilvl="4">
+      <w:start w:val="1"/>
+      <w:numFmt w:val="lowerLetter"/>
+      <w:lvlText w:val="%5."/>
+      <w:lvlJc w:val="left"/>
+      <w:pPr>
+        <w:ind w:left="4680" w:hanging="360"/>
+      </w:pPr>
+    </w:lvl>
+    <w:lvl w:ilvl="5">
+      <w:start w:val="1"/>
+      <w:numFmt w:val="lowerRoman"/>
+      <w:lvlText w:val="%6."/>
+      <w:lvlJc w:val="right"/>
+      <w:pPr>
+        <w:ind w:left="5400" w:hanging="180"/>
+      </w:pPr>
+    </w:lvl>
+    <w:lvl w:ilvl="6">
+      <w:start w:val="1"/>
+      <w:numFmt w:val="decimal"/>
+      <w:lvlText w:val="%7."/>
+      <w:lvlJc w:val="left"/>
+      <w:pPr>
+        <w:ind w:left="6120" w:hanging="360"/>
+      </w:pPr>
+    </w:lvl>
+    <w:lvl w:ilvl="7">
+      <w:start w:val="1"/>
+      <w:numFmt w:val="lowerLetter"/>
+      <w:lvlText w:val="%8."/>
+      <w:lvlJc w:val="left"/>
+      <w:pPr>
+        <w:ind w:left="6840" w:hanging="360"/>
+      </w:pPr>
+    </w:lvl>
+    <w:lvl w:ilvl="8">
+      <w:start w:val="1"/>
+      <w:numFmt w:val="lowerRoman"/>
+      <w:lvlText w:val="%9."/>
+      <w:lvlJc w:val="right"/>
+      <w:pPr>
+        <w:ind w:left="7560" w:hanging="180"/>
+      </w:pPr>
+    </w:lvl>
+  </w:abstractNum>
+  <w:abstractNum w:abstractNumId="2" w15:restartNumberingAfterBreak="0">
     <w:nsid w:val="3C6A6759"/>
     <w:multiLevelType w:val="hybridMultilevel"/>
-    <w:tmpl w:val="6D12E92A"/>
+    <w:tmpl w:val="0D3898A0"/>
     <w:lvl w:ilvl="0" w:tplc="0409000F">
       <w:start w:val="1"/>
       <w:numFmt w:val="decimal"/>
       <w:lvlText w:val="%1."/>
       <w:lvlJc w:val="left"/>
       <w:pPr>
-        <w:ind w:left="720" w:hanging="360"/>
+        <w:ind w:left="360" w:hanging="360"/>
       </w:pPr>
       <w:rPr>
         <w:rFonts w:hint="default"/>
       </w:rPr>
     </w:lvl>
-    <w:lvl w:ilvl="1" w:tplc="04090019">
+    <w:lvl w:ilvl="1" w:tplc="A77E2028">
       <w:start w:val="1"/>
       <w:numFmt w:val="lowerLetter"/>
       <w:lvlText w:val="%2."/>
@@ -635,6 +3508,9 @@
       <w:pPr>
         <w:ind w:left="1440" w:hanging="360"/>
       </w:pPr>
+      <w:rPr>
+        <w:rFonts w:asciiTheme="minorHAnsi" w:eastAsiaTheme="minorHAnsi" w:hAnsiTheme="minorHAnsi" w:cstheme="minorBidi"/>
+      </w:rPr>
     </w:lvl>
     <w:lvl w:ilvl="2" w:tplc="0409001B">
       <w:start w:val="1"/>
@@ -701,10 +3577,13 @@
     </w:lvl>
   </w:abstractNum>
   <w:num w:numId="1">
-    <w:abstractNumId w:val="1"/>
+    <w:abstractNumId w:val="2"/>
   </w:num>
   <w:num w:numId="2">
     <w:abstractNumId w:val="0"/>
+  </w:num>
+  <w:num w:numId="3">
+    <w:abstractNumId w:val="1"/>
   </w:num>
 </w:numbering>
 </file>

</xml_diff>

<commit_message>
Test plan slight modified
</commit_message>
<xml_diff>
--- a/Test_Plan_initial.docx
+++ b/Test_Plan_initial.docx
@@ -386,8 +386,6 @@
           <w:sz w:val="28"/>
         </w:rPr>
       </w:pPr>
-      <w:bookmarkStart w:id="0" w:name="_GoBack"/>
-      <w:bookmarkEnd w:id="0"/>
     </w:p>
     <w:p>
       <w:pPr>
@@ -543,13 +541,6 @@
     </w:p>
     <w:p>
       <w:pPr>
-        <w:rPr>
-          <w:sz w:val="24"/>
-        </w:rPr>
-      </w:pPr>
-    </w:p>
-    <w:p>
-      <w:pPr>
         <w:pStyle w:val="ListParagraph"/>
         <w:numPr>
           <w:ilvl w:val="0"/>
@@ -967,6 +958,15 @@
     <w:p>
       <w:pPr>
         <w:pStyle w:val="ListParagraph"/>
+        <w:ind w:left="360"/>
+        <w:rPr>
+          <w:sz w:val="24"/>
+        </w:rPr>
+      </w:pPr>
+    </w:p>
+    <w:p>
+      <w:pPr>
+        <w:pStyle w:val="ListParagraph"/>
         <w:numPr>
           <w:ilvl w:val="0"/>
           <w:numId w:val="1"/>
@@ -982,6 +982,7 @@
           <w:szCs w:val="28"/>
           <w:u w:val="single"/>
         </w:rPr>
+        <w:lastRenderedPageBreak/>
         <w:t>MESI FSM test case</w:t>
       </w:r>
       <w:r>
@@ -1035,7 +1036,16 @@
           <w:sz w:val="28"/>
           <w:szCs w:val="28"/>
         </w:rPr>
-        <w:t xml:space="preserve">If the cache is empty, </w:t>
+        <w:t>C</w:t>
+      </w:r>
+      <w:bookmarkStart w:id="0" w:name="_GoBack"/>
+      <w:bookmarkEnd w:id="0"/>
+      <w:r>
+        <w:rPr>
+          <w:sz w:val="28"/>
+          <w:szCs w:val="28"/>
+        </w:rPr>
+        <w:t xml:space="preserve">ache is empty, </w:t>
       </w:r>
       <w:r>
         <w:rPr>
@@ -2245,15 +2255,7 @@
           <w:sz w:val="28"/>
           <w:szCs w:val="28"/>
         </w:rPr>
-        <w:t xml:space="preserve"> from </w:t>
-      </w:r>
-      <w:r>
-        <w:rPr>
-          <w:sz w:val="28"/>
-          <w:szCs w:val="28"/>
-        </w:rPr>
-        <w:lastRenderedPageBreak/>
-        <w:t xml:space="preserve">the same address as CPU 1 L2. </w:t>
+        <w:t xml:space="preserve"> from the same address as CPU 1 L2. </w:t>
       </w:r>
       <w:r>
         <w:rPr>
@@ -2328,6 +2330,7 @@
           <w:szCs w:val="28"/>
           <w:u w:val="single"/>
         </w:rPr>
+        <w:lastRenderedPageBreak/>
         <w:t>Write allocate test/write back:</w:t>
       </w:r>
     </w:p>
@@ -2866,22 +2869,6 @@
           <w:sz w:val="28"/>
           <w:szCs w:val="28"/>
         </w:rPr>
-        <w:t>/</w:t>
-      </w:r>
-      <w:proofErr w:type="spellStart"/>
-      <w:r>
-        <w:rPr>
-          <w:sz w:val="28"/>
-          <w:szCs w:val="28"/>
-        </w:rPr>
-        <w:t>ReadX</w:t>
-      </w:r>
-      <w:proofErr w:type="spellEnd"/>
-      <w:r>
-        <w:rPr>
-          <w:sz w:val="28"/>
-          <w:szCs w:val="28"/>
-        </w:rPr>
         <w:t xml:space="preserve"> hit to L2</w:t>
       </w:r>
       <w:r>
@@ -3072,6 +3059,17 @@
     <w:p>
       <w:pPr>
         <w:pStyle w:val="ListParagraph"/>
+        <w:ind w:left="1440"/>
+        <w:jc w:val="both"/>
+        <w:rPr>
+          <w:sz w:val="28"/>
+          <w:szCs w:val="28"/>
+        </w:rPr>
+      </w:pPr>
+    </w:p>
+    <w:p>
+      <w:pPr>
+        <w:pStyle w:val="ListParagraph"/>
         <w:numPr>
           <w:ilvl w:val="1"/>
           <w:numId w:val="1"/>
@@ -3087,6 +3085,76 @@
           <w:sz w:val="28"/>
           <w:szCs w:val="28"/>
         </w:rPr>
+        <w:t xml:space="preserve">L1 is having modified data L2 is having non-modified data; Here Assumption is being </w:t>
+      </w:r>
+      <w:r>
+        <w:rPr>
+          <w:sz w:val="28"/>
+          <w:szCs w:val="28"/>
+        </w:rPr>
+        <w:t>violated (</w:t>
+      </w:r>
+      <w:r>
+        <w:rPr>
+          <w:sz w:val="28"/>
+          <w:szCs w:val="28"/>
+        </w:rPr>
+        <w:t xml:space="preserve">L1 does not have MESI bits which means </w:t>
+      </w:r>
+      <w:r>
+        <w:rPr>
+          <w:sz w:val="28"/>
+          <w:szCs w:val="28"/>
+        </w:rPr>
+        <w:lastRenderedPageBreak/>
+        <w:t xml:space="preserve">if L1 is modified L2 will also be in modified state). So, </w:t>
+      </w:r>
+      <w:proofErr w:type="gramStart"/>
+      <w:r>
+        <w:rPr>
+          <w:sz w:val="28"/>
+          <w:szCs w:val="28"/>
+        </w:rPr>
+        <w:t>This</w:t>
+      </w:r>
+      <w:proofErr w:type="gramEnd"/>
+      <w:r>
+        <w:rPr>
+          <w:sz w:val="28"/>
+          <w:szCs w:val="28"/>
+        </w:rPr>
+        <w:t xml:space="preserve"> cannot be tested.</w:t>
+      </w:r>
+    </w:p>
+    <w:p>
+      <w:pPr>
+        <w:pStyle w:val="ListParagraph"/>
+        <w:ind w:left="1440"/>
+        <w:jc w:val="both"/>
+        <w:rPr>
+          <w:sz w:val="28"/>
+          <w:szCs w:val="28"/>
+        </w:rPr>
+      </w:pPr>
+    </w:p>
+    <w:p>
+      <w:pPr>
+        <w:pStyle w:val="ListParagraph"/>
+        <w:numPr>
+          <w:ilvl w:val="1"/>
+          <w:numId w:val="1"/>
+        </w:numPr>
+        <w:jc w:val="both"/>
+        <w:rPr>
+          <w:sz w:val="28"/>
+          <w:szCs w:val="28"/>
+        </w:rPr>
+      </w:pPr>
+      <w:r>
+        <w:rPr>
+          <w:sz w:val="28"/>
+          <w:szCs w:val="28"/>
+        </w:rPr>
         <w:t xml:space="preserve">Repeat </w:t>
       </w:r>
       <w:proofErr w:type="spellStart"/>
@@ -3119,6 +3187,16 @@
       <w:pPr>
         <w:pStyle w:val="ListParagraph"/>
         <w:ind w:left="1440"/>
+        <w:rPr>
+          <w:sz w:val="28"/>
+          <w:szCs w:val="28"/>
+        </w:rPr>
+      </w:pPr>
+    </w:p>
+    <w:p>
+      <w:pPr>
+        <w:pStyle w:val="ListParagraph"/>
+        <w:ind w:left="360"/>
         <w:rPr>
           <w:sz w:val="28"/>
           <w:szCs w:val="28"/>

</xml_diff>